<commit_message>
강의 Modal로 수정(강의파일 pdf -> 이미지(jpg)로 변경 DB el_course_section(image_size) 컬럼 추가 DB el_course_section_action(image_current, image_size) 컬럼 추가
</commit_message>
<xml_diff>
--- a/src/main/resources/com/dtnsm/lms/xdocreport/etl_certi.docx
+++ b/src/main/resources/com/dtnsm/lms/xdocreport/etl_certi.docx
@@ -164,7 +164,7 @@
                   </w:pPr>
                   <w:r>
                     <w:rPr>
-                      <w:color w:val="0000FF"/>
+                      <w:color w:val="auto"/>
                       <w:sz w:val="56"/>
                     </w:rPr>
                     <w:t>&lt;&lt;[</w:t>
@@ -173,7 +173,7 @@
                   <w:r>
                     <w:rPr>
                       <w:rFonts w:hint="eastAsia"/>
-                      <w:color w:val="0000FF"/>
+                      <w:color w:val="auto"/>
                       <w:sz w:val="56"/>
                       <w:lang w:eastAsia="ko-KR"/>
                     </w:rPr>
@@ -181,7 +181,7 @@
                   </w:r>
                   <w:r>
                     <w:rPr>
-                      <w:color w:val="0000FF"/>
+                      <w:color w:val="auto"/>
                       <w:sz w:val="56"/>
                       <w:lang w:eastAsia="ko-KR"/>
                     </w:rPr>
@@ -190,7 +190,7 @@
                   <w:proofErr w:type="spellEnd"/>
                   <w:r>
                     <w:rPr>
-                      <w:color w:val="0000FF"/>
+                      <w:color w:val="auto"/>
                       <w:sz w:val="56"/>
                       <w:lang w:eastAsia="ko-KR"/>
                     </w:rPr>
@@ -198,7 +198,7 @@
                   </w:r>
                   <w:r>
                     <w:rPr>
-                      <w:color w:val="0000FF"/>
+                      <w:color w:val="auto"/>
                       <w:sz w:val="56"/>
                     </w:rPr>
                     <w:t>]&gt;&gt;</w:t>
@@ -323,7 +323,7 @@
                     <w:rPr>
                       <w:rFonts w:ascii="Calibri" w:hAnsi="Calibri" w:cs="Calibri"/>
                       <w:b/>
-                      <w:color w:val="0000FF"/>
+                      <w:color w:val="auto"/>
                       <w:sz w:val="28"/>
                     </w:rPr>
                     <w:t>&lt;&lt;[</w:t>
@@ -333,7 +333,7 @@
                     <w:rPr>
                       <w:rFonts w:ascii="Calibri" w:hAnsi="Calibri" w:cs="Calibri"/>
                       <w:b/>
-                      <w:color w:val="0000FF"/>
+                      <w:color w:val="auto"/>
                       <w:sz w:val="28"/>
                     </w:rPr>
                     <w:t>getCourseTitle</w:t>
@@ -343,7 +343,7 @@
                     <w:rPr>
                       <w:rFonts w:ascii="Calibri" w:hAnsi="Calibri" w:cs="Calibri"/>
                       <w:b/>
-                      <w:color w:val="0000FF"/>
+                      <w:color w:val="auto"/>
                       <w:sz w:val="28"/>
                     </w:rPr>
                     <w:t>()]&gt;&gt;</w:t>
@@ -480,7 +480,7 @@
                   <w:r>
                     <w:rPr>
                       <w:rFonts w:ascii="Calibri" w:hAnsi="Calibri" w:cs="Calibri"/>
-                      <w:color w:val="0000FF"/>
+                      <w:color w:val="auto"/>
                       <w:sz w:val="28"/>
                       <w:lang w:eastAsia="ko-KR"/>
                     </w:rPr>
@@ -490,7 +490,7 @@
                   <w:r>
                     <w:rPr>
                       <w:rFonts w:ascii="Calibri" w:hAnsi="Calibri" w:cs="Calibri"/>
-                      <w:color w:val="0000FF"/>
+                      <w:color w:val="auto"/>
                       <w:sz w:val="28"/>
                       <w:lang w:eastAsia="ko-KR"/>
                     </w:rPr>
@@ -500,7 +500,7 @@
                   <w:r>
                     <w:rPr>
                       <w:rFonts w:ascii="Calibri" w:hAnsi="Calibri" w:cs="Calibri"/>
-                      <w:color w:val="0000FF"/>
+                      <w:color w:val="auto"/>
                       <w:sz w:val="28"/>
                       <w:lang w:eastAsia="ko-KR"/>
                     </w:rPr>
@@ -839,37 +839,37 @@
             <w:r>
               <w:rPr>
                 <w:i/>
-                <w:color w:val="0000FF"/>
+                <w:color w:val="auto"/>
               </w:rPr>
               <w:t>&lt;&lt;[getManName1()]&gt;&gt;</w:t>
             </w:r>
             <w:r>
               <w:rPr>
-                <w:color w:val="0000FF"/>
+                <w:color w:val="auto"/>
               </w:rPr>
               <w:t xml:space="preserve"> /</w:t>
             </w:r>
             <w:r>
               <w:rPr>
-                <w:color w:val="0000FF"/>
+                <w:color w:val="auto"/>
               </w:rPr>
               <w:t xml:space="preserve"> </w:t>
             </w:r>
             <w:r>
               <w:rPr>
-                <w:color w:val="0000FF"/>
+                <w:color w:val="auto"/>
               </w:rPr>
               <w:t xml:space="preserve"> </w:t>
             </w:r>
             <w:r>
               <w:rPr>
-                <w:color w:val="0000FF"/>
+                <w:color w:val="auto"/>
               </w:rPr>
               <w:t>&lt;&lt;[getDepart1()]&gt;&gt;</w:t>
             </w:r>
             <w:r>
               <w:rPr>
-                <w:color w:val="0000FF"/>
+                <w:color w:val="auto"/>
                 <w:lang w:eastAsia="ko-KR"/>
               </w:rPr>
               <w:t xml:space="preserve"> of </w:t>
@@ -877,7 +877,7 @@
             <w:proofErr w:type="spellStart"/>
             <w:r>
               <w:rPr>
-                <w:color w:val="0000FF"/>
+                <w:color w:val="auto"/>
                 <w:lang w:eastAsia="ko-KR"/>
               </w:rPr>
               <w:t>Dt&amp;SanoMedics</w:t>
@@ -920,46 +920,46 @@
             <w:r>
               <w:rPr>
                 <w:i/>
-                <w:color w:val="0000FF"/>
+                <w:color w:val="auto"/>
               </w:rPr>
               <w:t>&lt;&lt;</w:t>
             </w:r>
             <w:r>
               <w:rPr>
                 <w:i/>
-                <w:color w:val="0000FF"/>
+                <w:color w:val="auto"/>
               </w:rPr>
               <w:t>[getManName2()</w:t>
             </w:r>
             <w:r>
               <w:rPr>
                 <w:i/>
-                <w:color w:val="0000FF"/>
+                <w:color w:val="auto"/>
               </w:rPr>
               <w:t>]&gt;&gt;</w:t>
             </w:r>
             <w:r>
               <w:rPr>
-                <w:color w:val="0000FF"/>
+                <w:color w:val="auto"/>
               </w:rPr>
               <w:t xml:space="preserve"> / </w:t>
             </w:r>
             <w:r>
               <w:rPr>
-                <w:color w:val="0000FF"/>
+                <w:color w:val="auto"/>
               </w:rPr>
               <w:t>&lt;&lt;[getDepart2()]&gt;&gt;</w:t>
             </w:r>
             <w:r>
               <w:rPr>
-                <w:color w:val="0000FF"/>
+                <w:color w:val="auto"/>
               </w:rPr>
               <w:t xml:space="preserve"> of </w:t>
             </w:r>
             <w:proofErr w:type="spellStart"/>
             <w:r>
               <w:rPr>
-                <w:color w:val="0000FF"/>
+                <w:color w:val="auto"/>
               </w:rPr>
               <w:t>Dt&amp;SanoMedics</w:t>
             </w:r>
@@ -26936,6 +26936,7 @@
     <w:rsid w:val="00BF4FA2"/>
     <w:rsid w:val="00C3108A"/>
     <w:rsid w:val="00C94C4B"/>
+    <w:rsid w:val="00CE2062"/>
     <w:rsid w:val="00F10C7E"/>
     <w:rsid w:val="00F11AC3"/>
     <w:rsid w:val="00FF253F"/>
@@ -27898,7 +27899,7 @@
 </file>
 
 <file path=customXml/itemProps1.xml><?xml version="1.0" encoding="utf-8"?>
-<ds:datastoreItem xmlns:ds="http://schemas.openxmlformats.org/officeDocument/2006/customXml" ds:itemID="{28122366-1D0F-46C5-9E68-1521E8A8CEE3}">
+<ds:datastoreItem xmlns:ds="http://schemas.openxmlformats.org/officeDocument/2006/customXml" ds:itemID="{CAD74563-6092-4390-BFAF-8A3454208870}">
   <ds:schemaRefs>
     <ds:schemaRef ds:uri="http://schemas.openxmlformats.org/officeDocument/2006/bibliography"/>
   </ds:schemaRefs>

</xml_diff>

<commit_message>
CYJ 210630 Certi 포맷 변경 (sano sop 개정으로 인한 수정)
</commit_message>
<xml_diff>
--- a/src/main/resources/com/dtnsm/lms/xdocreport/etl_certi.docx
+++ b/src/main/resources/com/dtnsm/lms/xdocreport/etl_certi.docx
@@ -1,6 +1,6 @@
 
 <file path=word/document.xml><?xml version="1.0" encoding="utf-8"?>
-<w:document xmlns:wpc="http://schemas.microsoft.com/office/word/2010/wordprocessingCanvas" xmlns:cx="http://schemas.microsoft.com/office/drawing/2014/chartex" xmlns:mc="http://schemas.openxmlformats.org/markup-compatibility/2006" xmlns:o="urn:schemas-microsoft-com:office:office" xmlns:r="http://schemas.openxmlformats.org/officeDocument/2006/relationships" xmlns:m="http://schemas.openxmlformats.org/officeDocument/2006/math" xmlns:v="urn:schemas-microsoft-com:vml" xmlns:wp14="http://schemas.microsoft.com/office/word/2010/wordprocessingDrawing" xmlns:wp="http://schemas.openxmlformats.org/drawingml/2006/wordprocessingDrawing" xmlns:w10="urn:schemas-microsoft-com:office:word" xmlns:w="http://schemas.openxmlformats.org/wordprocessingml/2006/main" xmlns:w14="http://schemas.microsoft.com/office/word/2010/wordml" xmlns:w15="http://schemas.microsoft.com/office/word/2012/wordml" xmlns:w16se="http://schemas.microsoft.com/office/word/2015/wordml/symex" xmlns:wpg="http://schemas.microsoft.com/office/word/2010/wordprocessingGroup" xmlns:wpi="http://schemas.microsoft.com/office/word/2010/wordprocessingInk" xmlns:wne="http://schemas.microsoft.com/office/word/2006/wordml" xmlns:wps="http://schemas.microsoft.com/office/word/2010/wordprocessingShape" mc:Ignorable="w14 w15 w16se wp14">
+<w:document xmlns:wpc="http://schemas.microsoft.com/office/word/2010/wordprocessingCanvas" xmlns:cx="http://schemas.microsoft.com/office/drawing/2014/chartex" xmlns:cx1="http://schemas.microsoft.com/office/drawing/2015/9/8/chartex" xmlns:cx2="http://schemas.microsoft.com/office/drawing/2015/10/21/chartex" xmlns:cx3="http://schemas.microsoft.com/office/drawing/2016/5/9/chartex" xmlns:cx4="http://schemas.microsoft.com/office/drawing/2016/5/10/chartex" xmlns:cx5="http://schemas.microsoft.com/office/drawing/2016/5/11/chartex" xmlns:cx6="http://schemas.microsoft.com/office/drawing/2016/5/12/chartex" xmlns:cx7="http://schemas.microsoft.com/office/drawing/2016/5/13/chartex" xmlns:cx8="http://schemas.microsoft.com/office/drawing/2016/5/14/chartex" xmlns:mc="http://schemas.openxmlformats.org/markup-compatibility/2006" xmlns:aink="http://schemas.microsoft.com/office/drawing/2016/ink" xmlns:am3d="http://schemas.microsoft.com/office/drawing/2017/model3d" xmlns:o="urn:schemas-microsoft-com:office:office" xmlns:r="http://schemas.openxmlformats.org/officeDocument/2006/relationships" xmlns:m="http://schemas.openxmlformats.org/officeDocument/2006/math" xmlns:v="urn:schemas-microsoft-com:vml" xmlns:wp14="http://schemas.microsoft.com/office/word/2010/wordprocessingDrawing" xmlns:wp="http://schemas.openxmlformats.org/drawingml/2006/wordprocessingDrawing" xmlns:w10="urn:schemas-microsoft-com:office:word" xmlns:w="http://schemas.openxmlformats.org/wordprocessingml/2006/main" xmlns:w14="http://schemas.microsoft.com/office/word/2010/wordml" xmlns:w15="http://schemas.microsoft.com/office/word/2012/wordml" xmlns:w16cex="http://schemas.microsoft.com/office/word/2018/wordml/cex" xmlns:w16cid="http://schemas.microsoft.com/office/word/2016/wordml/cid" xmlns:w16="http://schemas.microsoft.com/office/word/2018/wordml" xmlns:w16sdtdh="http://schemas.microsoft.com/office/word/2020/wordml/sdtdatahash" xmlns:w16se="http://schemas.microsoft.com/office/word/2015/wordml/symex" xmlns:wpg="http://schemas.microsoft.com/office/word/2010/wordprocessingGroup" xmlns:wpi="http://schemas.microsoft.com/office/word/2010/wordprocessingInk" xmlns:wne="http://schemas.microsoft.com/office/word/2006/wordml" xmlns:wps="http://schemas.microsoft.com/office/word/2010/wordprocessingShape" mc:Ignorable="w14 w15 w16se w16cid w16 w16cex w16sdtdh wp14">
   <w:body>
     <w:tbl>
       <w:tblPr>
@@ -104,9 +104,11 @@
             </w:r>
             <w:r>
               <w:rPr>
-                <w:color w:val="auto"/>
+                <w:caps w:val="0"/>
+                <w:color w:val="000000" w:themeColor="text1"/>
+                <w:kern w:val="0"/>
               </w:rPr>
-              <w:t>PARTICIPATION</w:t>
+              <w:t>Completion</w:t>
             </w:r>
           </w:p>
           <w:p>
@@ -169,6 +171,7 @@
                     </w:rPr>
                     <w:t>&lt;&lt;[</w:t>
                   </w:r>
+                  <w:proofErr w:type="spellStart"/>
                   <w:r>
                     <w:rPr>
                       <w:rFonts w:hint="eastAsia"/>
@@ -186,6 +189,7 @@
                     </w:rPr>
                     <w:t>Name</w:t>
                   </w:r>
+                  <w:proofErr w:type="spellEnd"/>
                   <w:r>
                     <w:rPr>
                       <w:color w:val="auto"/>
@@ -265,7 +269,7 @@
           </w:p>
           <w:tbl>
             <w:tblPr>
-              <w:tblW w:w="11340" w:type="dxa"/>
+              <w:tblW w:w="0" w:type="auto"/>
               <w:jc w:val="center"/>
               <w:tblCellMar>
                 <w:left w:w="0" w:type="dxa"/>
@@ -275,9 +279,9 @@
               <w:tblDescription w:val="Project name"/>
             </w:tblPr>
             <w:tblGrid>
-              <w:gridCol w:w="746"/>
-              <w:gridCol w:w="9848"/>
-              <w:gridCol w:w="746"/>
+              <w:gridCol w:w="222"/>
+              <w:gridCol w:w="2931"/>
+              <w:gridCol w:w="222"/>
             </w:tblGrid>
             <w:tr>
               <w:trPr>
@@ -324,7 +328,27 @@
                       <w:color w:val="auto"/>
                       <w:sz w:val="28"/>
                     </w:rPr>
-                    <w:t>&lt;&lt;[getCourseTitle()]&gt;&gt;</w:t>
+                    <w:t>&lt;&lt;[</w:t>
+                  </w:r>
+                  <w:proofErr w:type="spellStart"/>
+                  <w:r>
+                    <w:rPr>
+                      <w:rFonts w:ascii="Calibri" w:hAnsi="Calibri" w:cs="Calibri"/>
+                      <w:b/>
+                      <w:color w:val="auto"/>
+                      <w:sz w:val="28"/>
+                    </w:rPr>
+                    <w:t>getCourseTitle</w:t>
+                  </w:r>
+                  <w:proofErr w:type="spellEnd"/>
+                  <w:r>
+                    <w:rPr>
+                      <w:rFonts w:ascii="Calibri" w:hAnsi="Calibri" w:cs="Calibri"/>
+                      <w:b/>
+                      <w:color w:val="auto"/>
+                      <w:sz w:val="28"/>
+                    </w:rPr>
+                    <w:t>()]&gt;&gt;</w:t>
                   </w:r>
                 </w:p>
               </w:tc>
@@ -462,7 +486,27 @@
                       <w:sz w:val="28"/>
                       <w:lang w:eastAsia="ko-KR"/>
                     </w:rPr>
-                    <w:t>&lt;&lt;[getPrior()]&gt;&gt;</w:t>
+                    <w:t>&lt;&lt;[</w:t>
+                  </w:r>
+                  <w:proofErr w:type="spellStart"/>
+                  <w:r>
+                    <w:rPr>
+                      <w:rFonts w:ascii="Calibri" w:hAnsi="Calibri" w:cs="Calibri"/>
+                      <w:color w:val="auto"/>
+                      <w:sz w:val="28"/>
+                      <w:lang w:eastAsia="ko-KR"/>
+                    </w:rPr>
+                    <w:t>getPrior</w:t>
+                  </w:r>
+                  <w:proofErr w:type="spellEnd"/>
+                  <w:r>
+                    <w:rPr>
+                      <w:rFonts w:ascii="Calibri" w:hAnsi="Calibri" w:cs="Calibri"/>
+                      <w:color w:val="auto"/>
+                      <w:sz w:val="28"/>
+                      <w:lang w:eastAsia="ko-KR"/>
+                    </w:rPr>
+                    <w:t>()]&gt;&gt;</w:t>
                   </w:r>
                 </w:p>
               </w:tc>
@@ -542,104 +586,11 @@
           <w:p>
             <w:pPr>
               <w:pStyle w:val="SignatureLine"/>
-              <w:jc w:val="center"/>
+              <w:jc w:val="both"/>
               <w:rPr>
                 <w:color w:val="auto"/>
               </w:rPr>
             </w:pPr>
-            <w:r>
-              <w:rPr>
-                <w:rFonts w:ascii="Times New Roman" w:eastAsia="맑은 고딕" w:hAnsi="Times New Roman" w:cs="Times New Roman"/>
-                <w:i w:val="0"/>
-                <w:iCs w:val="0"/>
-                <w:noProof/>
-                <w:color w:val="auto"/>
-                <w:spacing w:val="0"/>
-                <w:szCs w:val="20"/>
-                <w:lang w:eastAsia="ko-KR"/>
-              </w:rPr>
-              <mc:AlternateContent>
-                <mc:Choice Requires="wps">
-                  <w:drawing>
-                    <wp:anchor distT="0" distB="0" distL="114300" distR="114300" simplePos="0" relativeHeight="251658240" behindDoc="0" locked="0" layoutInCell="1" allowOverlap="1" wp14:anchorId="633786A3" wp14:editId="6435162C">
-                      <wp:simplePos x="0" y="0"/>
-                      <wp:positionH relativeFrom="column">
-                        <wp:posOffset>1124585</wp:posOffset>
-                      </wp:positionH>
-                      <wp:positionV relativeFrom="paragraph">
-                        <wp:posOffset>-385445</wp:posOffset>
-                      </wp:positionV>
-                      <wp:extent cx="952500" cy="1009650"/>
-                      <wp:effectExtent l="0" t="0" r="0" b="0"/>
-                      <wp:wrapNone/>
-                      <wp:docPr id="6" name="Text Box 6"/>
-                      <wp:cNvGraphicFramePr/>
-                      <a:graphic xmlns:a="http://schemas.openxmlformats.org/drawingml/2006/main">
-                        <a:graphicData uri="http://schemas.microsoft.com/office/word/2010/wordprocessingShape">
-                          <wps:wsp>
-                            <wps:cNvSpPr txBox="1"/>
-                            <wps:spPr>
-                              <a:xfrm>
-                                <a:off x="0" y="0"/>
-                                <a:ext cx="952500" cy="1009650"/>
-                              </a:xfrm>
-                              <a:prstGeom prst="rect">
-                                <a:avLst/>
-                              </a:prstGeom>
-                              <a:noFill/>
-                              <a:ln w="6350">
-                                <a:noFill/>
-                              </a:ln>
-                              <a:effectLst/>
-                            </wps:spPr>
-                            <wps:txbx>
-                              <w:txbxContent>
-                                <w:p>
-                                  <w:r>
-                                    <w:t>&lt;&lt;image [getSign1()]&gt;&gt;</w:t>
-                                  </w:r>
-                                </w:p>
-                              </w:txbxContent>
-                            </wps:txbx>
-                            <wps:bodyPr rot="0" spcFirstLastPara="0" vertOverflow="overflow" horzOverflow="overflow" vert="horz" wrap="square" lIns="91440" tIns="45720" rIns="91440" bIns="45720" numCol="1" spcCol="0" rtlCol="0" fromWordArt="0" anchor="t" anchorCtr="0" forceAA="0" compatLnSpc="1">
-                              <a:prstTxWarp prst="textNoShape">
-                                <a:avLst/>
-                              </a:prstTxWarp>
-                              <a:noAutofit/>
-                            </wps:bodyPr>
-                          </wps:wsp>
-                        </a:graphicData>
-                      </a:graphic>
-                      <wp14:sizeRelH relativeFrom="margin">
-                        <wp14:pctWidth>0</wp14:pctWidth>
-                      </wp14:sizeRelH>
-                      <wp14:sizeRelV relativeFrom="margin">
-                        <wp14:pctHeight>0</wp14:pctHeight>
-                      </wp14:sizeRelV>
-                    </wp:anchor>
-                  </w:drawing>
-                </mc:Choice>
-                <mc:Fallback>
-                  <w:pict>
-                    <v:shapetype w14:anchorId="633786A3" id="_x0000_t202" coordsize="21600,21600" o:spt="202" path="m,l,21600r21600,l21600,xe">
-                      <v:stroke joinstyle="miter"/>
-                      <v:path gradientshapeok="t" o:connecttype="rect"/>
-                    </v:shapetype>
-                    <v:shape id="Text Box 6" o:spid="_x0000_s1026" type="#_x0000_t202" style="position:absolute;left:0;text-align:left;margin-left:88.55pt;margin-top:-30.35pt;width:75pt;height:79.5pt;z-index:251658240;visibility:visible;mso-wrap-style:square;mso-width-percent:0;mso-height-percent:0;mso-wrap-distance-left:9pt;mso-wrap-distance-top:0;mso-wrap-distance-right:9pt;mso-wrap-distance-bottom:0;mso-position-horizontal:absolute;mso-position-horizontal-relative:text;mso-position-vertical:absolute;mso-position-vertical-relative:text;mso-width-percent:0;mso-height-percent:0;mso-width-relative:margin;mso-height-relative:margin;v-text-anchor:top" o:gfxdata="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" filled="f" stroked="f" strokeweight=".5pt">
-                      <v:textbox>
-                        <w:txbxContent>
-                          <w:p>
-                            <w:r>
-                              <w:t>&lt;&lt;image [getSign1()]&gt;&gt;</w:t>
-                            </w:r>
-                          </w:p>
-                        </w:txbxContent>
-                      </v:textbox>
-                    </v:shape>
-                  </w:pict>
-                </mc:Fallback>
-              </mc:AlternateContent>
-            </w:r>
           </w:p>
         </w:tc>
         <w:tc>
@@ -668,108 +619,11 @@
           <w:p>
             <w:pPr>
               <w:pStyle w:val="SignatureLine"/>
-              <w:jc w:val="center"/>
+              <w:jc w:val="both"/>
               <w:rPr>
                 <w:color w:val="auto"/>
               </w:rPr>
             </w:pPr>
-            <w:r>
-              <w:rPr>
-                <w:noProof/>
-                <w:lang w:eastAsia="ko-KR"/>
-              </w:rPr>
-              <mc:AlternateContent>
-                <mc:Choice Requires="wps">
-                  <w:drawing>
-                    <wp:anchor distT="0" distB="0" distL="114300" distR="114300" simplePos="0" relativeHeight="251659264" behindDoc="0" locked="0" layoutInCell="1" allowOverlap="1">
-                      <wp:simplePos x="0" y="0"/>
-                      <wp:positionH relativeFrom="column">
-                        <wp:posOffset>1229360</wp:posOffset>
-                      </wp:positionH>
-                      <wp:positionV relativeFrom="paragraph">
-                        <wp:posOffset>-385445</wp:posOffset>
-                      </wp:positionV>
-                      <wp:extent cx="990600" cy="1009650"/>
-                      <wp:effectExtent l="0" t="0" r="0" b="0"/>
-                      <wp:wrapNone/>
-                      <wp:docPr id="5" name="Text Box 5"/>
-                      <wp:cNvGraphicFramePr/>
-                      <a:graphic xmlns:a="http://schemas.openxmlformats.org/drawingml/2006/main">
-                        <a:graphicData uri="http://schemas.microsoft.com/office/word/2010/wordprocessingShape">
-                          <wps:wsp>
-                            <wps:cNvSpPr txBox="1"/>
-                            <wps:spPr>
-                              <a:xfrm>
-                                <a:off x="0" y="0"/>
-                                <a:ext cx="990600" cy="1009650"/>
-                              </a:xfrm>
-                              <a:prstGeom prst="rect">
-                                <a:avLst/>
-                              </a:prstGeom>
-                              <a:noFill/>
-                              <a:ln w="6350">
-                                <a:noFill/>
-                              </a:ln>
-                              <a:effectLst/>
-                            </wps:spPr>
-                            <wps:style>
-                              <a:lnRef idx="0">
-                                <a:schemeClr val="accent1"/>
-                              </a:lnRef>
-                              <a:fillRef idx="0">
-                                <a:schemeClr val="accent1"/>
-                              </a:fillRef>
-                              <a:effectRef idx="0">
-                                <a:schemeClr val="accent1"/>
-                              </a:effectRef>
-                              <a:fontRef idx="minor">
-                                <a:schemeClr val="dk1"/>
-                              </a:fontRef>
-                            </wps:style>
-                            <wps:txbx>
-                              <w:txbxContent>
-                                <w:p>
-                                  <w:r>
-                                    <w:t>&lt;&lt;image [getSign2()]&gt;&gt;</w:t>
-                                  </w:r>
-                                </w:p>
-                              </w:txbxContent>
-                            </wps:txbx>
-                            <wps:bodyPr rot="0" spcFirstLastPara="0" vertOverflow="overflow" horzOverflow="overflow" vert="horz" wrap="square" lIns="91440" tIns="45720" rIns="91440" bIns="45720" numCol="1" spcCol="0" rtlCol="0" fromWordArt="0" anchor="t" anchorCtr="0" forceAA="0" compatLnSpc="1">
-                              <a:prstTxWarp prst="textNoShape">
-                                <a:avLst/>
-                              </a:prstTxWarp>
-                              <a:noAutofit/>
-                            </wps:bodyPr>
-                          </wps:wsp>
-                        </a:graphicData>
-                      </a:graphic>
-                      <wp14:sizeRelH relativeFrom="margin">
-                        <wp14:pctWidth>0</wp14:pctWidth>
-                      </wp14:sizeRelH>
-                      <wp14:sizeRelV relativeFrom="margin">
-                        <wp14:pctHeight>0</wp14:pctHeight>
-                      </wp14:sizeRelV>
-                    </wp:anchor>
-                  </w:drawing>
-                </mc:Choice>
-                <mc:Fallback>
-                  <w:pict>
-                    <v:shape id="Text Box 5" o:spid="_x0000_s1027" type="#_x0000_t202" style="position:absolute;left:0;text-align:left;margin-left:96.8pt;margin-top:-30.35pt;width:78pt;height:79.5pt;z-index:251659264;visibility:visible;mso-wrap-style:square;mso-width-percent:0;mso-height-percent:0;mso-wrap-distance-left:9pt;mso-wrap-distance-top:0;mso-wrap-distance-right:9pt;mso-wrap-distance-bottom:0;mso-position-horizontal:absolute;mso-position-horizontal-relative:text;mso-position-vertical:absolute;mso-position-vertical-relative:text;mso-width-percent:0;mso-height-percent:0;mso-width-relative:margin;mso-height-relative:margin;v-text-anchor:top" o:gfxdata="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" filled="f" stroked="f" strokeweight=".5pt">
-                      <v:textbox>
-                        <w:txbxContent>
-                          <w:p>
-                            <w:r>
-                              <w:t>&lt;&lt;image [getSign2()]&gt;&gt;</w:t>
-                            </w:r>
-                          </w:p>
-                        </w:txbxContent>
-                      </v:textbox>
-                    </v:shape>
-                  </w:pict>
-                </mc:Fallback>
-              </mc:AlternateContent>
-            </w:r>
           </w:p>
         </w:tc>
       </w:tr>
@@ -805,33 +659,24 @@
               <w:rPr>
                 <w:color w:val="auto"/>
               </w:rPr>
-              <w:t xml:space="preserve"> /</w:t>
-            </w:r>
-            <w:r>
-              <w:rPr>
-                <w:color w:val="auto"/>
-              </w:rPr>
-              <w:t xml:space="preserve"> </w:t>
-            </w:r>
-            <w:r>
-              <w:rPr>
-                <w:color w:val="auto"/>
-              </w:rPr>
-              <w:t xml:space="preserve"> </w:t>
-            </w:r>
-            <w:r>
-              <w:rPr>
-                <w:color w:val="auto"/>
-              </w:rPr>
-              <w:t>&lt;&lt;[getDepart1()]&gt;&gt;</w:t>
+              <w:t xml:space="preserve"> /  &lt;&lt;[getDepart1()]&gt;&gt;</w:t>
             </w:r>
             <w:r>
               <w:rPr>
                 <w:color w:val="auto"/>
                 <w:lang w:eastAsia="ko-KR"/>
               </w:rPr>
-              <w:t xml:space="preserve"> of Dt&amp;SanoMedics</w:t>
+              <w:t xml:space="preserve"> of </w:t>
             </w:r>
+            <w:proofErr w:type="spellStart"/>
+            <w:r>
+              <w:rPr>
+                <w:color w:val="auto"/>
+                <w:lang w:eastAsia="ko-KR"/>
+              </w:rPr>
+              <w:t>Dt&amp;SanoMedics</w:t>
+            </w:r>
+            <w:proofErr w:type="spellEnd"/>
           </w:p>
         </w:tc>
         <w:tc>
@@ -842,9 +687,10 @@
           <w:p>
             <w:pPr>
               <w:pStyle w:val="aa"/>
+              <w:jc w:val="both"/>
               <w:rPr>
                 <w:i/>
-                <w:color w:val="0000FF"/>
+                <w:color w:val="auto"/>
               </w:rPr>
             </w:pPr>
           </w:p>
@@ -861,9 +707,10 @@
           <w:p>
             <w:pPr>
               <w:pStyle w:val="aa"/>
+              <w:jc w:val="both"/>
               <w:rPr>
                 <w:i/>
-                <w:color w:val="0000FF"/>
+                <w:color w:val="auto"/>
               </w:rPr>
             </w:pPr>
             <w:r>
@@ -871,40 +718,29 @@
                 <w:i/>
                 <w:color w:val="auto"/>
               </w:rPr>
-              <w:t>&lt;&lt;</w:t>
+              <w:t>&lt;&lt;[getManName2()]&gt;&gt;</w:t>
             </w:r>
             <w:r>
               <w:rPr>
                 <w:i/>
                 <w:color w:val="auto"/>
               </w:rPr>
-              <w:t>[getManName2()</w:t>
-            </w:r>
-            <w:r>
-              <w:rPr>
-                <w:i/>
-                <w:color w:val="auto"/>
-              </w:rPr>
-              <w:t>]&gt;&gt;</w:t>
+              <w:t xml:space="preserve"> </w:t>
             </w:r>
             <w:r>
               <w:rPr>
                 <w:color w:val="auto"/>
               </w:rPr>
-              <w:t xml:space="preserve"> / </w:t>
+              <w:t xml:space="preserve">/ &lt;&lt;[getDepart2()]&gt;&gt; of </w:t>
             </w:r>
+            <w:proofErr w:type="spellStart"/>
             <w:r>
               <w:rPr>
                 <w:color w:val="auto"/>
               </w:rPr>
-              <w:t>&lt;&lt;[getDepart2()]&gt;&gt;</w:t>
+              <w:t>Dt&amp;SanoMedics</w:t>
             </w:r>
-            <w:r>
-              <w:rPr>
-                <w:color w:val="auto"/>
-              </w:rPr>
-              <w:t xml:space="preserve"> of Dt&amp;SanoMedics</w:t>
-            </w:r>
+            <w:proofErr w:type="spellEnd"/>
           </w:p>
         </w:tc>
       </w:tr>
@@ -918,13 +754,209 @@
         </w:rPr>
       </w:pPr>
     </w:p>
+    <w:p>
+      <w:r>
+        <w:rPr>
+          <w:rFonts w:ascii="Times New Roman" w:eastAsia="맑은 고딕" w:hAnsi="Times New Roman" w:cs="Times New Roman"/>
+          <w:i/>
+          <w:iCs/>
+          <w:noProof/>
+          <w:color w:val="auto"/>
+          <w:spacing w:val="0"/>
+          <w:szCs w:val="20"/>
+          <w:lang w:eastAsia="ko-KR"/>
+        </w:rPr>
+        <mc:AlternateContent>
+          <mc:Choice Requires="wps">
+            <w:drawing>
+              <wp:anchor distT="0" distB="0" distL="114300" distR="114300" simplePos="0" relativeHeight="251659264" behindDoc="0" locked="0" layoutInCell="1" allowOverlap="1" wp14:anchorId="5C7E06C9" wp14:editId="1FBB22D4">
+                <wp:simplePos x="0" y="0"/>
+                <wp:positionH relativeFrom="column">
+                  <wp:posOffset>1805305</wp:posOffset>
+                </wp:positionH>
+                <wp:positionV relativeFrom="paragraph">
+                  <wp:posOffset>3489960</wp:posOffset>
+                </wp:positionV>
+                <wp:extent cx="952500" cy="1009650"/>
+                <wp:effectExtent l="0" t="0" r="0" b="0"/>
+                <wp:wrapNone/>
+                <wp:docPr id="1" name="Text Box 1"/>
+                <wp:cNvGraphicFramePr/>
+                <a:graphic xmlns:a="http://schemas.openxmlformats.org/drawingml/2006/main">
+                  <a:graphicData uri="http://schemas.microsoft.com/office/word/2010/wordprocessingShape">
+                    <wps:wsp>
+                      <wps:cNvSpPr txBox="1"/>
+                      <wps:spPr>
+                        <a:xfrm>
+                          <a:off x="0" y="0"/>
+                          <a:ext cx="952500" cy="1009650"/>
+                        </a:xfrm>
+                        <a:prstGeom prst="rect">
+                          <a:avLst/>
+                        </a:prstGeom>
+                        <a:noFill/>
+                        <a:ln w="6350">
+                          <a:noFill/>
+                        </a:ln>
+                        <a:effectLst/>
+                      </wps:spPr>
+                      <wps:txbx>
+                        <w:txbxContent>
+                          <w:p>
+                            <w:r>
+                              <w:t>&lt;&lt;image [getSign1()]&gt;&gt;</w:t>
+                            </w:r>
+                          </w:p>
+                        </w:txbxContent>
+                      </wps:txbx>
+                      <wps:bodyPr rot="0" spcFirstLastPara="0" vertOverflow="overflow" horzOverflow="overflow" vert="horz" wrap="square" lIns="91440" tIns="45720" rIns="91440" bIns="45720" numCol="1" spcCol="0" rtlCol="0" fromWordArt="0" anchor="t" anchorCtr="0" forceAA="0" compatLnSpc="1">
+                        <a:prstTxWarp prst="textNoShape">
+                          <a:avLst/>
+                        </a:prstTxWarp>
+                        <a:noAutofit/>
+                      </wps:bodyPr>
+                    </wps:wsp>
+                  </a:graphicData>
+                </a:graphic>
+                <wp14:sizeRelH relativeFrom="margin">
+                  <wp14:pctWidth>0</wp14:pctWidth>
+                </wp14:sizeRelH>
+                <wp14:sizeRelV relativeFrom="margin">
+                  <wp14:pctHeight>0</wp14:pctHeight>
+                </wp14:sizeRelV>
+              </wp:anchor>
+            </w:drawing>
+          </mc:Choice>
+          <mc:Fallback>
+            <w:pict>
+              <v:shapetype w14:anchorId="5C7E06C9" id="_x0000_t202" coordsize="21600,21600" o:spt="202" path="m,l,21600r21600,l21600,xe">
+                <v:stroke joinstyle="miter"/>
+                <v:path gradientshapeok="t" o:connecttype="rect"/>
+              </v:shapetype>
+              <v:shape id="Text Box 1" o:spid="_x0000_s1026" type="#_x0000_t202" style="position:absolute;left:0;text-align:left;margin-left:142.15pt;margin-top:274.8pt;width:75pt;height:79.5pt;z-index:251659264;visibility:visible;mso-wrap-style:square;mso-width-percent:0;mso-height-percent:0;mso-wrap-distance-left:9pt;mso-wrap-distance-top:0;mso-wrap-distance-right:9pt;mso-wrap-distance-bottom:0;mso-position-horizontal:absolute;mso-position-horizontal-relative:text;mso-position-vertical:absolute;mso-position-vertical-relative:text;mso-width-percent:0;mso-height-percent:0;mso-width-relative:margin;mso-height-relative:margin;v-text-anchor:top" o:gfxdata="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" filled="f" stroked="f" strokeweight=".5pt">
+                <v:textbox>
+                  <w:txbxContent>
+                    <w:p>
+                      <w:r>
+                        <w:t>&lt;&lt;image [getSign1()]&gt;&gt;</w:t>
+                      </w:r>
+                    </w:p>
+                  </w:txbxContent>
+                </v:textbox>
+              </v:shape>
+            </w:pict>
+          </mc:Fallback>
+        </mc:AlternateContent>
+      </w:r>
+      <w:r>
+        <w:rPr>
+          <w:noProof/>
+          <w:lang w:eastAsia="ko-KR"/>
+        </w:rPr>
+        <mc:AlternateContent>
+          <mc:Choice Requires="wps">
+            <w:drawing>
+              <wp:anchor distT="0" distB="0" distL="114300" distR="114300" simplePos="0" relativeHeight="251661312" behindDoc="0" locked="0" layoutInCell="1" allowOverlap="1" wp14:anchorId="14FFA4A6" wp14:editId="58F30A85">
+                <wp:simplePos x="0" y="0"/>
+                <wp:positionH relativeFrom="column">
+                  <wp:posOffset>5314315</wp:posOffset>
+                </wp:positionH>
+                <wp:positionV relativeFrom="paragraph">
+                  <wp:posOffset>3486785</wp:posOffset>
+                </wp:positionV>
+                <wp:extent cx="990600" cy="1009650"/>
+                <wp:effectExtent l="0" t="0" r="0" b="0"/>
+                <wp:wrapNone/>
+                <wp:docPr id="5" name="Text Box 5"/>
+                <wp:cNvGraphicFramePr/>
+                <a:graphic xmlns:a="http://schemas.openxmlformats.org/drawingml/2006/main">
+                  <a:graphicData uri="http://schemas.microsoft.com/office/word/2010/wordprocessingShape">
+                    <wps:wsp>
+                      <wps:cNvSpPr txBox="1"/>
+                      <wps:spPr>
+                        <a:xfrm>
+                          <a:off x="0" y="0"/>
+                          <a:ext cx="990600" cy="1009650"/>
+                        </a:xfrm>
+                        <a:prstGeom prst="rect">
+                          <a:avLst/>
+                        </a:prstGeom>
+                        <a:noFill/>
+                        <a:ln w="6350">
+                          <a:noFill/>
+                        </a:ln>
+                        <a:effectLst/>
+                      </wps:spPr>
+                      <wps:style>
+                        <a:lnRef idx="0">
+                          <a:schemeClr val="accent1"/>
+                        </a:lnRef>
+                        <a:fillRef idx="0">
+                          <a:schemeClr val="accent1"/>
+                        </a:fillRef>
+                        <a:effectRef idx="0">
+                          <a:schemeClr val="accent1"/>
+                        </a:effectRef>
+                        <a:fontRef idx="minor">
+                          <a:schemeClr val="dk1"/>
+                        </a:fontRef>
+                      </wps:style>
+                      <wps:txbx>
+                        <w:txbxContent>
+                          <w:p>
+                            <w:r>
+                              <w:t>&lt;&lt;image [getSign2()]&gt;&gt;</w:t>
+                            </w:r>
+                          </w:p>
+                        </w:txbxContent>
+                      </wps:txbx>
+                      <wps:bodyPr rot="0" spcFirstLastPara="0" vertOverflow="overflow" horzOverflow="overflow" vert="horz" wrap="square" lIns="91440" tIns="45720" rIns="91440" bIns="45720" numCol="1" spcCol="0" rtlCol="0" fromWordArt="0" anchor="t" anchorCtr="0" forceAA="0" compatLnSpc="1">
+                        <a:prstTxWarp prst="textNoShape">
+                          <a:avLst/>
+                        </a:prstTxWarp>
+                        <a:noAutofit/>
+                      </wps:bodyPr>
+                    </wps:wsp>
+                  </a:graphicData>
+                </a:graphic>
+                <wp14:sizeRelH relativeFrom="margin">
+                  <wp14:pctWidth>0</wp14:pctWidth>
+                </wp14:sizeRelH>
+                <wp14:sizeRelV relativeFrom="margin">
+                  <wp14:pctHeight>0</wp14:pctHeight>
+                </wp14:sizeRelV>
+              </wp:anchor>
+            </w:drawing>
+          </mc:Choice>
+          <mc:Fallback>
+            <w:pict>
+              <v:shape w14:anchorId="14FFA4A6" id="Text Box 5" o:spid="_x0000_s1027" type="#_x0000_t202" style="position:absolute;left:0;text-align:left;margin-left:418.45pt;margin-top:274.55pt;width:78pt;height:79.5pt;z-index:251661312;visibility:visible;mso-wrap-style:square;mso-width-percent:0;mso-height-percent:0;mso-wrap-distance-left:9pt;mso-wrap-distance-top:0;mso-wrap-distance-right:9pt;mso-wrap-distance-bottom:0;mso-position-horizontal:absolute;mso-position-horizontal-relative:text;mso-position-vertical:absolute;mso-position-vertical-relative:text;mso-width-percent:0;mso-height-percent:0;mso-width-relative:margin;mso-height-relative:margin;v-text-anchor:top" o:gfxdata="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" filled="f" stroked="f" strokeweight=".5pt">
+                <v:textbox>
+                  <w:txbxContent>
+                    <w:p>
+                      <w:r>
+                        <w:t>&lt;&lt;image [getSign2()]&gt;&gt;</w:t>
+                      </w:r>
+                    </w:p>
+                  </w:txbxContent>
+                </v:textbox>
+              </v:shape>
+            </w:pict>
+          </mc:Fallback>
+        </mc:AlternateContent>
+      </w:r>
+    </w:p>
+    <w:p/>
+    <w:p/>
+    <w:p/>
+    <w:p/>
+    <w:p/>
+    <w:p/>
+    <w:p/>
     <w:sectPr>
-      <w:headerReference w:type="even" r:id="rId8"/>
-      <w:headerReference w:type="default" r:id="rId9"/>
-      <w:footerReference w:type="even" r:id="rId10"/>
-      <w:footerReference w:type="default" r:id="rId11"/>
-      <w:headerReference w:type="first" r:id="rId12"/>
-      <w:footerReference w:type="first" r:id="rId13"/>
+      <w:headerReference w:type="default" r:id="rId8"/>
+      <w:footerReference w:type="even" r:id="rId9"/>
+      <w:footerReference w:type="default" r:id="rId10"/>
       <w:pgSz w:w="15840" w:h="12240" w:orient="landscape" w:code="1"/>
       <w:pgMar w:top="2520" w:right="1440" w:bottom="720" w:left="1440" w:header="1247" w:footer="397" w:gutter="0"/>
       <w:pgBorders w:offsetFrom="page">
@@ -941,7 +973,7 @@
 </file>
 
 <file path=word/endnotes.xml><?xml version="1.0" encoding="utf-8"?>
-<w:endnotes xmlns:wpc="http://schemas.microsoft.com/office/word/2010/wordprocessingCanvas" xmlns:cx="http://schemas.microsoft.com/office/drawing/2014/chartex" xmlns:mc="http://schemas.openxmlformats.org/markup-compatibility/2006" xmlns:o="urn:schemas-microsoft-com:office:office" xmlns:r="http://schemas.openxmlformats.org/officeDocument/2006/relationships" xmlns:m="http://schemas.openxmlformats.org/officeDocument/2006/math" xmlns:v="urn:schemas-microsoft-com:vml" xmlns:wp14="http://schemas.microsoft.com/office/word/2010/wordprocessingDrawing" xmlns:wp="http://schemas.openxmlformats.org/drawingml/2006/wordprocessingDrawing" xmlns:w10="urn:schemas-microsoft-com:office:word" xmlns:w="http://schemas.openxmlformats.org/wordprocessingml/2006/main" xmlns:w14="http://schemas.microsoft.com/office/word/2010/wordml" xmlns:w15="http://schemas.microsoft.com/office/word/2012/wordml" xmlns:w16se="http://schemas.microsoft.com/office/word/2015/wordml/symex" xmlns:wpg="http://schemas.microsoft.com/office/word/2010/wordprocessingGroup" xmlns:wpi="http://schemas.microsoft.com/office/word/2010/wordprocessingInk" xmlns:wne="http://schemas.microsoft.com/office/word/2006/wordml" xmlns:wps="http://schemas.microsoft.com/office/word/2010/wordprocessingShape" mc:Ignorable="w14 w15 w16se wp14">
+<w:endnotes xmlns:wpc="http://schemas.microsoft.com/office/word/2010/wordprocessingCanvas" xmlns:cx="http://schemas.microsoft.com/office/drawing/2014/chartex" xmlns:cx1="http://schemas.microsoft.com/office/drawing/2015/9/8/chartex" xmlns:cx2="http://schemas.microsoft.com/office/drawing/2015/10/21/chartex" xmlns:cx3="http://schemas.microsoft.com/office/drawing/2016/5/9/chartex" xmlns:cx4="http://schemas.microsoft.com/office/drawing/2016/5/10/chartex" xmlns:cx5="http://schemas.microsoft.com/office/drawing/2016/5/11/chartex" xmlns:cx6="http://schemas.microsoft.com/office/drawing/2016/5/12/chartex" xmlns:cx7="http://schemas.microsoft.com/office/drawing/2016/5/13/chartex" xmlns:cx8="http://schemas.microsoft.com/office/drawing/2016/5/14/chartex" xmlns:mc="http://schemas.openxmlformats.org/markup-compatibility/2006" xmlns:aink="http://schemas.microsoft.com/office/drawing/2016/ink" xmlns:am3d="http://schemas.microsoft.com/office/drawing/2017/model3d" xmlns:o="urn:schemas-microsoft-com:office:office" xmlns:r="http://schemas.openxmlformats.org/officeDocument/2006/relationships" xmlns:m="http://schemas.openxmlformats.org/officeDocument/2006/math" xmlns:v="urn:schemas-microsoft-com:vml" xmlns:wp14="http://schemas.microsoft.com/office/word/2010/wordprocessingDrawing" xmlns:wp="http://schemas.openxmlformats.org/drawingml/2006/wordprocessingDrawing" xmlns:w10="urn:schemas-microsoft-com:office:word" xmlns:w="http://schemas.openxmlformats.org/wordprocessingml/2006/main" xmlns:w14="http://schemas.microsoft.com/office/word/2010/wordml" xmlns:w15="http://schemas.microsoft.com/office/word/2012/wordml" xmlns:w16cex="http://schemas.microsoft.com/office/word/2018/wordml/cex" xmlns:w16cid="http://schemas.microsoft.com/office/word/2016/wordml/cid" xmlns:w16="http://schemas.microsoft.com/office/word/2018/wordml" xmlns:w16sdtdh="http://schemas.microsoft.com/office/word/2020/wordml/sdtdatahash" xmlns:w16se="http://schemas.microsoft.com/office/word/2015/wordml/symex" xmlns:wpg="http://schemas.microsoft.com/office/word/2010/wordprocessingGroup" xmlns:wpi="http://schemas.microsoft.com/office/word/2010/wordprocessingInk" xmlns:wne="http://schemas.microsoft.com/office/word/2006/wordml" xmlns:wps="http://schemas.microsoft.com/office/word/2010/wordprocessingShape" mc:Ignorable="w14 w15 w16se w16cid w16 w16cex w16sdtdh wp14">
   <w:endnote w:type="separator" w:id="-1">
     <w:p>
       <w:r>
@@ -960,7 +992,7 @@
 </file>
 
 <file path=word/footer1.xml><?xml version="1.0" encoding="utf-8"?>
-<w:ftr xmlns:wpc="http://schemas.microsoft.com/office/word/2010/wordprocessingCanvas" xmlns:cx="http://schemas.microsoft.com/office/drawing/2014/chartex" xmlns:mc="http://schemas.openxmlformats.org/markup-compatibility/2006" xmlns:o="urn:schemas-microsoft-com:office:office" xmlns:r="http://schemas.openxmlformats.org/officeDocument/2006/relationships" xmlns:m="http://schemas.openxmlformats.org/officeDocument/2006/math" xmlns:v="urn:schemas-microsoft-com:vml" xmlns:wp14="http://schemas.microsoft.com/office/word/2010/wordprocessingDrawing" xmlns:wp="http://schemas.openxmlformats.org/drawingml/2006/wordprocessingDrawing" xmlns:w10="urn:schemas-microsoft-com:office:word" xmlns:w="http://schemas.openxmlformats.org/wordprocessingml/2006/main" xmlns:w14="http://schemas.microsoft.com/office/word/2010/wordml" xmlns:w15="http://schemas.microsoft.com/office/word/2012/wordml" xmlns:w16se="http://schemas.microsoft.com/office/word/2015/wordml/symex" xmlns:wpg="http://schemas.microsoft.com/office/word/2010/wordprocessingGroup" xmlns:wpi="http://schemas.microsoft.com/office/word/2010/wordprocessingInk" xmlns:wne="http://schemas.microsoft.com/office/word/2006/wordml" xmlns:wps="http://schemas.microsoft.com/office/word/2010/wordprocessingShape" mc:Ignorable="w14 w15 w16se wp14">
+<w:ftr xmlns:wpc="http://schemas.microsoft.com/office/word/2010/wordprocessingCanvas" xmlns:cx="http://schemas.microsoft.com/office/drawing/2014/chartex" xmlns:cx1="http://schemas.microsoft.com/office/drawing/2015/9/8/chartex" xmlns:cx2="http://schemas.microsoft.com/office/drawing/2015/10/21/chartex" xmlns:cx3="http://schemas.microsoft.com/office/drawing/2016/5/9/chartex" xmlns:cx4="http://schemas.microsoft.com/office/drawing/2016/5/10/chartex" xmlns:cx5="http://schemas.microsoft.com/office/drawing/2016/5/11/chartex" xmlns:cx6="http://schemas.microsoft.com/office/drawing/2016/5/12/chartex" xmlns:cx7="http://schemas.microsoft.com/office/drawing/2016/5/13/chartex" xmlns:cx8="http://schemas.microsoft.com/office/drawing/2016/5/14/chartex" xmlns:mc="http://schemas.openxmlformats.org/markup-compatibility/2006" xmlns:aink="http://schemas.microsoft.com/office/drawing/2016/ink" xmlns:am3d="http://schemas.microsoft.com/office/drawing/2017/model3d" xmlns:o="urn:schemas-microsoft-com:office:office" xmlns:r="http://schemas.openxmlformats.org/officeDocument/2006/relationships" xmlns:m="http://schemas.openxmlformats.org/officeDocument/2006/math" xmlns:v="urn:schemas-microsoft-com:vml" xmlns:wp14="http://schemas.microsoft.com/office/word/2010/wordprocessingDrawing" xmlns:wp="http://schemas.openxmlformats.org/drawingml/2006/wordprocessingDrawing" xmlns:w10="urn:schemas-microsoft-com:office:word" xmlns:w="http://schemas.openxmlformats.org/wordprocessingml/2006/main" xmlns:w14="http://schemas.microsoft.com/office/word/2010/wordml" xmlns:w15="http://schemas.microsoft.com/office/word/2012/wordml" xmlns:w16cex="http://schemas.microsoft.com/office/word/2018/wordml/cex" xmlns:w16cid="http://schemas.microsoft.com/office/word/2016/wordml/cid" xmlns:w16="http://schemas.microsoft.com/office/word/2018/wordml" xmlns:w16sdtdh="http://schemas.microsoft.com/office/word/2020/wordml/sdtdatahash" xmlns:w16se="http://schemas.microsoft.com/office/word/2015/wordml/symex" xmlns:wpg="http://schemas.microsoft.com/office/word/2010/wordprocessingGroup" xmlns:wpi="http://schemas.microsoft.com/office/word/2010/wordprocessingInk" xmlns:wne="http://schemas.microsoft.com/office/word/2006/wordml" xmlns:wps="http://schemas.microsoft.com/office/word/2010/wordprocessingShape" mc:Ignorable="w14 w15 w16se w16cid w16 w16cex w16sdtdh wp14">
   <w:p>
     <w:pPr>
       <w:pStyle w:val="af"/>
@@ -1014,7 +1046,7 @@
 </file>
 
 <file path=word/footer2.xml><?xml version="1.0" encoding="utf-8"?>
-<w:ftr xmlns:wpc="http://schemas.microsoft.com/office/word/2010/wordprocessingCanvas" xmlns:cx="http://schemas.microsoft.com/office/drawing/2014/chartex" xmlns:mc="http://schemas.openxmlformats.org/markup-compatibility/2006" xmlns:o="urn:schemas-microsoft-com:office:office" xmlns:r="http://schemas.openxmlformats.org/officeDocument/2006/relationships" xmlns:m="http://schemas.openxmlformats.org/officeDocument/2006/math" xmlns:v="urn:schemas-microsoft-com:vml" xmlns:wp14="http://schemas.microsoft.com/office/word/2010/wordprocessingDrawing" xmlns:wp="http://schemas.openxmlformats.org/drawingml/2006/wordprocessingDrawing" xmlns:w10="urn:schemas-microsoft-com:office:word" xmlns:w="http://schemas.openxmlformats.org/wordprocessingml/2006/main" xmlns:w14="http://schemas.microsoft.com/office/word/2010/wordml" xmlns:w15="http://schemas.microsoft.com/office/word/2012/wordml" xmlns:w16se="http://schemas.microsoft.com/office/word/2015/wordml/symex" xmlns:wpg="http://schemas.microsoft.com/office/word/2010/wordprocessingGroup" xmlns:wpi="http://schemas.microsoft.com/office/word/2010/wordprocessingInk" xmlns:wne="http://schemas.microsoft.com/office/word/2006/wordml" xmlns:wps="http://schemas.microsoft.com/office/word/2010/wordprocessingShape" mc:Ignorable="w14 w15 w16se wp14">
+<w:ftr xmlns:wpc="http://schemas.microsoft.com/office/word/2010/wordprocessingCanvas" xmlns:cx="http://schemas.microsoft.com/office/drawing/2014/chartex" xmlns:cx1="http://schemas.microsoft.com/office/drawing/2015/9/8/chartex" xmlns:cx2="http://schemas.microsoft.com/office/drawing/2015/10/21/chartex" xmlns:cx3="http://schemas.microsoft.com/office/drawing/2016/5/9/chartex" xmlns:cx4="http://schemas.microsoft.com/office/drawing/2016/5/10/chartex" xmlns:cx5="http://schemas.microsoft.com/office/drawing/2016/5/11/chartex" xmlns:cx6="http://schemas.microsoft.com/office/drawing/2016/5/12/chartex" xmlns:cx7="http://schemas.microsoft.com/office/drawing/2016/5/13/chartex" xmlns:cx8="http://schemas.microsoft.com/office/drawing/2016/5/14/chartex" xmlns:mc="http://schemas.openxmlformats.org/markup-compatibility/2006" xmlns:aink="http://schemas.microsoft.com/office/drawing/2016/ink" xmlns:am3d="http://schemas.microsoft.com/office/drawing/2017/model3d" xmlns:o="urn:schemas-microsoft-com:office:office" xmlns:r="http://schemas.openxmlformats.org/officeDocument/2006/relationships" xmlns:m="http://schemas.openxmlformats.org/officeDocument/2006/math" xmlns:v="urn:schemas-microsoft-com:vml" xmlns:wp14="http://schemas.microsoft.com/office/word/2010/wordprocessingDrawing" xmlns:wp="http://schemas.openxmlformats.org/drawingml/2006/wordprocessingDrawing" xmlns:w10="urn:schemas-microsoft-com:office:word" xmlns:w="http://schemas.openxmlformats.org/wordprocessingml/2006/main" xmlns:w14="http://schemas.microsoft.com/office/word/2010/wordml" xmlns:w15="http://schemas.microsoft.com/office/word/2012/wordml" xmlns:w16cex="http://schemas.microsoft.com/office/word/2018/wordml/cex" xmlns:w16cid="http://schemas.microsoft.com/office/word/2016/wordml/cid" xmlns:w16="http://schemas.microsoft.com/office/word/2018/wordml" xmlns:w16sdtdh="http://schemas.microsoft.com/office/word/2020/wordml/sdtdatahash" xmlns:w16se="http://schemas.microsoft.com/office/word/2015/wordml/symex" xmlns:wpg="http://schemas.microsoft.com/office/word/2010/wordprocessingGroup" xmlns:wpi="http://schemas.microsoft.com/office/word/2010/wordprocessingInk" xmlns:wne="http://schemas.microsoft.com/office/word/2006/wordml" xmlns:wps="http://schemas.microsoft.com/office/word/2010/wordprocessingShape" mc:Ignorable="w14 w15 w16se w16cid w16 w16cex w16sdtdh wp14">
   <w:p>
     <w:pPr>
       <w:ind w:rightChars="-87" w:right="-222"/>
@@ -1034,8 +1066,9 @@
         <w:sz w:val="18"/>
         <w:szCs w:val="18"/>
       </w:rPr>
-      <w:t>&lt;&lt;[getSop</w:t>
+      <w:t>&lt;&lt;[</w:t>
     </w:r>
+    <w:proofErr w:type="spellStart"/>
     <w:r>
       <w:rPr>
         <w:rFonts w:ascii="Calibri" w:eastAsia="굴림" w:hAnsi="Calibri" w:cs="Calibri"/>
@@ -1043,8 +1076,9 @@
         <w:sz w:val="18"/>
         <w:szCs w:val="18"/>
       </w:rPr>
-      <w:t>Name</w:t>
+      <w:t>getSopName</w:t>
     </w:r>
+    <w:proofErr w:type="spellEnd"/>
     <w:r>
       <w:rPr>
         <w:rFonts w:ascii="Calibri" w:eastAsia="굴림" w:hAnsi="Calibri" w:cs="Calibri"/>
@@ -1060,8 +1094,9 @@
         <w:b/>
         <w:sz w:val="18"/>
         <w:szCs w:val="18"/>
-      </w:rPr>
-      <w:t xml:space="preserve"> </w:t>
+        <w:lang w:eastAsia="ko-KR"/>
+      </w:rPr>
+      <w:tab/>
     </w:r>
     <w:r>
       <w:rPr>
@@ -1132,27 +1167,7 @@
         <w:szCs w:val="18"/>
         <w:lang w:eastAsia="ko-KR"/>
       </w:rPr>
-      <w:t xml:space="preserve"> </w:t>
-    </w:r>
-    <w:r>
-      <w:rPr>
-        <w:rFonts w:ascii="Calibri" w:eastAsia="굴림" w:hAnsi="Calibri" w:cs="Calibri"/>
-        <w:b/>
-        <w:sz w:val="18"/>
-        <w:szCs w:val="18"/>
-        <w:lang w:eastAsia="ko-KR"/>
-      </w:rPr>
       <w:t xml:space="preserve">    </w:t>
-    </w:r>
-    <w:r>
-      <w:rPr>
-        <w:rFonts w:ascii="Calibri" w:eastAsia="굴림" w:hAnsi="Calibri" w:cs="Calibri"/>
-        <w:b/>
-        <w:sz w:val="18"/>
-        <w:szCs w:val="18"/>
-        <w:lang w:eastAsia="ko-KR"/>
-      </w:rPr>
-      <w:t xml:space="preserve"> </w:t>
     </w:r>
     <w:r>
       <w:rPr>
@@ -1314,7 +1329,7 @@
         <w:szCs w:val="18"/>
         <w:lang w:eastAsia="ko-KR"/>
       </w:rPr>
-      <w:t xml:space="preserve">  </w:t>
+      <w:tab/>
     </w:r>
     <w:r>
       <w:rPr>
@@ -1325,6 +1340,7 @@
         <w:lang w:eastAsia="ko-KR"/>
       </w:rPr>
       <w:tab/>
+      <w:t xml:space="preserve">     </w:t>
     </w:r>
     <w:r>
       <w:rPr>
@@ -1334,7 +1350,7 @@
         <w:szCs w:val="18"/>
         <w:lang w:eastAsia="ko-KR"/>
       </w:rPr>
-      <w:t xml:space="preserve">   </w:t>
+      <w:tab/>
     </w:r>
     <w:r>
       <w:rPr>
@@ -1345,30 +1361,8 @@
         <w:lang w:eastAsia="ko-KR"/>
       </w:rPr>
       <w:tab/>
+      <w:t xml:space="preserve">               </w:t>
     </w:r>
-    <w:r>
-      <w:rPr>
-        <w:rFonts w:ascii="Calibri" w:eastAsia="굴림" w:hAnsi="Calibri" w:cs="Calibri"/>
-        <w:b/>
-        <w:sz w:val="18"/>
-        <w:szCs w:val="18"/>
-        <w:lang w:eastAsia="ko-KR"/>
-      </w:rPr>
-      <w:tab/>
-      <w:t xml:space="preserve">             </w:t>
-    </w:r>
-    <w:r>
-      <w:rPr>
-        <w:rFonts w:ascii="Calibri" w:eastAsia="굴림" w:hAnsi="Calibri" w:cs="Calibri"/>
-        <w:b/>
-        <w:sz w:val="18"/>
-        <w:szCs w:val="18"/>
-        <w:lang w:eastAsia="ko-KR"/>
-      </w:rPr>
-      <w:t xml:space="preserve">    </w:t>
-    </w:r>
-    <w:bookmarkStart w:id="0" w:name="_GoBack"/>
-    <w:bookmarkEnd w:id="0"/>
     <w:r>
       <w:rPr>
         <w:rFonts w:ascii="Calibri" w:eastAsia="굴림" w:hAnsi="Calibri" w:cs="Calibri"/>
@@ -1437,6 +1431,7 @@
       </w:rPr>
       <w:t>&lt;&lt;[</w:t>
     </w:r>
+    <w:proofErr w:type="spellStart"/>
     <w:r>
       <w:rPr>
         <w:rFonts w:ascii="Calibri" w:eastAsia="굴림" w:hAnsi="Calibri" w:cs="Calibri" w:hint="eastAsia"/>
@@ -1446,30 +1441,20 @@
         <w:szCs w:val="18"/>
         <w:lang w:eastAsia="ko-KR"/>
       </w:rPr>
-      <w:t>getSop</w:t>
+      <w:t>getSopEff</w:t>
     </w:r>
     <w:r>
       <w:rPr>
-        <w:rFonts w:ascii="Calibri" w:eastAsia="굴림" w:hAnsi="Calibri" w:cs="Calibri" w:hint="eastAsia"/>
+        <w:rFonts w:ascii="Calibri" w:eastAsia="굴림" w:hAnsi="Calibri" w:cs="Calibri"/>
         <w:b/>
         <w:color w:val="auto"/>
         <w:sz w:val="18"/>
         <w:szCs w:val="18"/>
         <w:lang w:eastAsia="ko-KR"/>
       </w:rPr>
-      <w:t>Eff</w:t>
-    </w:r>
-    <w:r>
-      <w:rPr>
-        <w:rFonts w:ascii="Calibri" w:eastAsia="굴림" w:hAnsi="Calibri" w:cs="Calibri"/>
-        <w:b/>
-        <w:color w:val="auto"/>
-        <w:sz w:val="18"/>
-        <w:szCs w:val="18"/>
-        <w:lang w:eastAsia="ko-KR"/>
-      </w:rPr>
       <w:t>Date</w:t>
     </w:r>
+    <w:proofErr w:type="spellEnd"/>
     <w:r>
       <w:rPr>
         <w:rFonts w:ascii="Calibri" w:eastAsia="굴림" w:hAnsi="Calibri" w:cs="Calibri" w:hint="eastAsia"/>
@@ -1501,18 +1486,8 @@
 </w:ftr>
 </file>
 
-<file path=word/footer3.xml><?xml version="1.0" encoding="utf-8"?>
-<w:ftr xmlns:wpc="http://schemas.microsoft.com/office/word/2010/wordprocessingCanvas" xmlns:cx="http://schemas.microsoft.com/office/drawing/2014/chartex" xmlns:mc="http://schemas.openxmlformats.org/markup-compatibility/2006" xmlns:o="urn:schemas-microsoft-com:office:office" xmlns:r="http://schemas.openxmlformats.org/officeDocument/2006/relationships" xmlns:m="http://schemas.openxmlformats.org/officeDocument/2006/math" xmlns:v="urn:schemas-microsoft-com:vml" xmlns:wp14="http://schemas.microsoft.com/office/word/2010/wordprocessingDrawing" xmlns:wp="http://schemas.openxmlformats.org/drawingml/2006/wordprocessingDrawing" xmlns:w10="urn:schemas-microsoft-com:office:word" xmlns:w="http://schemas.openxmlformats.org/wordprocessingml/2006/main" xmlns:w14="http://schemas.microsoft.com/office/word/2010/wordml" xmlns:w15="http://schemas.microsoft.com/office/word/2012/wordml" xmlns:w16se="http://schemas.microsoft.com/office/word/2015/wordml/symex" xmlns:wpg="http://schemas.microsoft.com/office/word/2010/wordprocessingGroup" xmlns:wpi="http://schemas.microsoft.com/office/word/2010/wordprocessingInk" xmlns:wne="http://schemas.microsoft.com/office/word/2006/wordml" xmlns:wps="http://schemas.microsoft.com/office/word/2010/wordprocessingShape" mc:Ignorable="w14 w15 w16se wp14">
-  <w:p>
-    <w:pPr>
-      <w:pStyle w:val="af"/>
-    </w:pPr>
-  </w:p>
-</w:ftr>
-</file>
-
 <file path=word/footnotes.xml><?xml version="1.0" encoding="utf-8"?>
-<w:footnotes xmlns:wpc="http://schemas.microsoft.com/office/word/2010/wordprocessingCanvas" xmlns:cx="http://schemas.microsoft.com/office/drawing/2014/chartex" xmlns:mc="http://schemas.openxmlformats.org/markup-compatibility/2006" xmlns:o="urn:schemas-microsoft-com:office:office" xmlns:r="http://schemas.openxmlformats.org/officeDocument/2006/relationships" xmlns:m="http://schemas.openxmlformats.org/officeDocument/2006/math" xmlns:v="urn:schemas-microsoft-com:vml" xmlns:wp14="http://schemas.microsoft.com/office/word/2010/wordprocessingDrawing" xmlns:wp="http://schemas.openxmlformats.org/drawingml/2006/wordprocessingDrawing" xmlns:w10="urn:schemas-microsoft-com:office:word" xmlns:w="http://schemas.openxmlformats.org/wordprocessingml/2006/main" xmlns:w14="http://schemas.microsoft.com/office/word/2010/wordml" xmlns:w15="http://schemas.microsoft.com/office/word/2012/wordml" xmlns:w16se="http://schemas.microsoft.com/office/word/2015/wordml/symex" xmlns:wpg="http://schemas.microsoft.com/office/word/2010/wordprocessingGroup" xmlns:wpi="http://schemas.microsoft.com/office/word/2010/wordprocessingInk" xmlns:wne="http://schemas.microsoft.com/office/word/2006/wordml" xmlns:wps="http://schemas.microsoft.com/office/word/2010/wordprocessingShape" mc:Ignorable="w14 w15 w16se wp14">
+<w:footnotes xmlns:wpc="http://schemas.microsoft.com/office/word/2010/wordprocessingCanvas" xmlns:cx="http://schemas.microsoft.com/office/drawing/2014/chartex" xmlns:cx1="http://schemas.microsoft.com/office/drawing/2015/9/8/chartex" xmlns:cx2="http://schemas.microsoft.com/office/drawing/2015/10/21/chartex" xmlns:cx3="http://schemas.microsoft.com/office/drawing/2016/5/9/chartex" xmlns:cx4="http://schemas.microsoft.com/office/drawing/2016/5/10/chartex" xmlns:cx5="http://schemas.microsoft.com/office/drawing/2016/5/11/chartex" xmlns:cx6="http://schemas.microsoft.com/office/drawing/2016/5/12/chartex" xmlns:cx7="http://schemas.microsoft.com/office/drawing/2016/5/13/chartex" xmlns:cx8="http://schemas.microsoft.com/office/drawing/2016/5/14/chartex" xmlns:mc="http://schemas.openxmlformats.org/markup-compatibility/2006" xmlns:aink="http://schemas.microsoft.com/office/drawing/2016/ink" xmlns:am3d="http://schemas.microsoft.com/office/drawing/2017/model3d" xmlns:o="urn:schemas-microsoft-com:office:office" xmlns:r="http://schemas.openxmlformats.org/officeDocument/2006/relationships" xmlns:m="http://schemas.openxmlformats.org/officeDocument/2006/math" xmlns:v="urn:schemas-microsoft-com:vml" xmlns:wp14="http://schemas.microsoft.com/office/word/2010/wordprocessingDrawing" xmlns:wp="http://schemas.openxmlformats.org/drawingml/2006/wordprocessingDrawing" xmlns:w10="urn:schemas-microsoft-com:office:word" xmlns:w="http://schemas.openxmlformats.org/wordprocessingml/2006/main" xmlns:w14="http://schemas.microsoft.com/office/word/2010/wordml" xmlns:w15="http://schemas.microsoft.com/office/word/2012/wordml" xmlns:w16cex="http://schemas.microsoft.com/office/word/2018/wordml/cex" xmlns:w16cid="http://schemas.microsoft.com/office/word/2016/wordml/cid" xmlns:w16="http://schemas.microsoft.com/office/word/2018/wordml" xmlns:w16sdtdh="http://schemas.microsoft.com/office/word/2020/wordml/sdtdatahash" xmlns:w16se="http://schemas.microsoft.com/office/word/2015/wordml/symex" xmlns:wpg="http://schemas.microsoft.com/office/word/2010/wordprocessingGroup" xmlns:wpi="http://schemas.microsoft.com/office/word/2010/wordprocessingInk" xmlns:wne="http://schemas.microsoft.com/office/word/2006/wordml" xmlns:wps="http://schemas.microsoft.com/office/word/2010/wordprocessingShape" mc:Ignorable="w14 w15 w16se w16cid w16 w16cex w16sdtdh wp14">
   <w:footnote w:type="separator" w:id="-1">
     <w:p>
       <w:r>
@@ -1531,17 +1506,7 @@
 </file>
 
 <file path=word/header1.xml><?xml version="1.0" encoding="utf-8"?>
-<w:hdr xmlns:wpc="http://schemas.microsoft.com/office/word/2010/wordprocessingCanvas" xmlns:cx="http://schemas.microsoft.com/office/drawing/2014/chartex" xmlns:mc="http://schemas.openxmlformats.org/markup-compatibility/2006" xmlns:o="urn:schemas-microsoft-com:office:office" xmlns:r="http://schemas.openxmlformats.org/officeDocument/2006/relationships" xmlns:m="http://schemas.openxmlformats.org/officeDocument/2006/math" xmlns:v="urn:schemas-microsoft-com:vml" xmlns:wp14="http://schemas.microsoft.com/office/word/2010/wordprocessingDrawing" xmlns:wp="http://schemas.openxmlformats.org/drawingml/2006/wordprocessingDrawing" xmlns:w10="urn:schemas-microsoft-com:office:word" xmlns:w="http://schemas.openxmlformats.org/wordprocessingml/2006/main" xmlns:w14="http://schemas.microsoft.com/office/word/2010/wordml" xmlns:w15="http://schemas.microsoft.com/office/word/2012/wordml" xmlns:w16se="http://schemas.microsoft.com/office/word/2015/wordml/symex" xmlns:wpg="http://schemas.microsoft.com/office/word/2010/wordprocessingGroup" xmlns:wpi="http://schemas.microsoft.com/office/word/2010/wordprocessingInk" xmlns:wne="http://schemas.microsoft.com/office/word/2006/wordml" xmlns:wps="http://schemas.microsoft.com/office/word/2010/wordprocessingShape" mc:Ignorable="w14 w15 w16se wp14">
-  <w:p>
-    <w:pPr>
-      <w:pStyle w:val="ae"/>
-    </w:pPr>
-  </w:p>
-</w:hdr>
-</file>
-
-<file path=word/header2.xml><?xml version="1.0" encoding="utf-8"?>
-<w:hdr xmlns:wpc="http://schemas.microsoft.com/office/word/2010/wordprocessingCanvas" xmlns:cx="http://schemas.microsoft.com/office/drawing/2014/chartex" xmlns:mc="http://schemas.openxmlformats.org/markup-compatibility/2006" xmlns:o="urn:schemas-microsoft-com:office:office" xmlns:r="http://schemas.openxmlformats.org/officeDocument/2006/relationships" xmlns:m="http://schemas.openxmlformats.org/officeDocument/2006/math" xmlns:v="urn:schemas-microsoft-com:vml" xmlns:wp14="http://schemas.microsoft.com/office/word/2010/wordprocessingDrawing" xmlns:wp="http://schemas.openxmlformats.org/drawingml/2006/wordprocessingDrawing" xmlns:w10="urn:schemas-microsoft-com:office:word" xmlns:w="http://schemas.openxmlformats.org/wordprocessingml/2006/main" xmlns:w14="http://schemas.microsoft.com/office/word/2010/wordml" xmlns:w15="http://schemas.microsoft.com/office/word/2012/wordml" xmlns:w16se="http://schemas.microsoft.com/office/word/2015/wordml/symex" xmlns:wpg="http://schemas.microsoft.com/office/word/2010/wordprocessingGroup" xmlns:wpi="http://schemas.microsoft.com/office/word/2010/wordprocessingInk" xmlns:wne="http://schemas.microsoft.com/office/word/2006/wordml" xmlns:wps="http://schemas.microsoft.com/office/word/2010/wordprocessingShape" mc:Ignorable="w14 w15 w16se wp14">
+<w:hdr xmlns:wpc="http://schemas.microsoft.com/office/word/2010/wordprocessingCanvas" xmlns:cx="http://schemas.microsoft.com/office/drawing/2014/chartex" xmlns:cx1="http://schemas.microsoft.com/office/drawing/2015/9/8/chartex" xmlns:cx2="http://schemas.microsoft.com/office/drawing/2015/10/21/chartex" xmlns:cx3="http://schemas.microsoft.com/office/drawing/2016/5/9/chartex" xmlns:cx4="http://schemas.microsoft.com/office/drawing/2016/5/10/chartex" xmlns:cx5="http://schemas.microsoft.com/office/drawing/2016/5/11/chartex" xmlns:cx6="http://schemas.microsoft.com/office/drawing/2016/5/12/chartex" xmlns:cx7="http://schemas.microsoft.com/office/drawing/2016/5/13/chartex" xmlns:cx8="http://schemas.microsoft.com/office/drawing/2016/5/14/chartex" xmlns:mc="http://schemas.openxmlformats.org/markup-compatibility/2006" xmlns:aink="http://schemas.microsoft.com/office/drawing/2016/ink" xmlns:am3d="http://schemas.microsoft.com/office/drawing/2017/model3d" xmlns:o="urn:schemas-microsoft-com:office:office" xmlns:r="http://schemas.openxmlformats.org/officeDocument/2006/relationships" xmlns:m="http://schemas.openxmlformats.org/officeDocument/2006/math" xmlns:v="urn:schemas-microsoft-com:vml" xmlns:wp14="http://schemas.microsoft.com/office/word/2010/wordprocessingDrawing" xmlns:wp="http://schemas.openxmlformats.org/drawingml/2006/wordprocessingDrawing" xmlns:w10="urn:schemas-microsoft-com:office:word" xmlns:w="http://schemas.openxmlformats.org/wordprocessingml/2006/main" xmlns:w14="http://schemas.microsoft.com/office/word/2010/wordml" xmlns:w15="http://schemas.microsoft.com/office/word/2012/wordml" xmlns:w16cex="http://schemas.microsoft.com/office/word/2018/wordml/cex" xmlns:w16cid="http://schemas.microsoft.com/office/word/2016/wordml/cid" xmlns:w16="http://schemas.microsoft.com/office/word/2018/wordml" xmlns:w16sdtdh="http://schemas.microsoft.com/office/word/2020/wordml/sdtdatahash" xmlns:w16se="http://schemas.microsoft.com/office/word/2015/wordml/symex" xmlns:wpg="http://schemas.microsoft.com/office/word/2010/wordprocessingGroup" xmlns:wpi="http://schemas.microsoft.com/office/word/2010/wordprocessingInk" xmlns:wne="http://schemas.microsoft.com/office/word/2006/wordml" xmlns:wps="http://schemas.microsoft.com/office/word/2010/wordprocessingShape" mc:Ignorable="w14 w15 w16se w16cid w16 w16cex w16sdtdh wp14">
   <w:p>
     <w:pPr>
       <w:pStyle w:val="ae"/>
@@ -1560,7 +1525,7 @@
         <w:lang w:eastAsia="ko-KR"/>
       </w:rPr>
       <w:drawing>
-        <wp:anchor distT="0" distB="0" distL="114300" distR="114300" simplePos="0" relativeHeight="251658239" behindDoc="0" locked="0" layoutInCell="1" allowOverlap="1">
+        <wp:anchor distT="0" distB="0" distL="114300" distR="114300" simplePos="0" relativeHeight="251658239" behindDoc="0" locked="0" layoutInCell="1" allowOverlap="1" wp14:anchorId="63A790F3" wp14:editId="2E709910">
           <wp:simplePos x="0" y="0"/>
           <wp:positionH relativeFrom="column">
             <wp:posOffset>6336030</wp:posOffset>
@@ -1571,7 +1536,7 @@
           <wp:extent cx="1903730" cy="485195"/>
           <wp:effectExtent l="0" t="0" r="1270" b="0"/>
           <wp:wrapNone/>
-          <wp:docPr id="50" name="그림 50"/>
+          <wp:docPr id="6" name="그림 6"/>
           <wp:cNvGraphicFramePr>
             <a:graphicFrameLocks xmlns:a="http://schemas.openxmlformats.org/drawingml/2006/main" noChangeAspect="1"/>
           </wp:cNvGraphicFramePr>
@@ -1629,16 +1594,35 @@
         <w:b/>
         <w:color w:val="auto"/>
       </w:rPr>
-      <w:t xml:space="preserve"> &lt;&lt;[</w:t>
+      <w:t xml:space="preserve"> </w:t>
     </w:r>
     <w:r>
       <w:rPr>
+        <w:rFonts w:ascii="Calibri" w:hAnsi="Calibri" w:cs="Calibri"/>
+        <w:b/>
+        <w:color w:val="auto"/>
+      </w:rPr>
+      <w:t>&lt;&lt;[</w:t>
+    </w:r>
+    <w:proofErr w:type="spellStart"/>
+    <w:r>
+      <w:rPr>
         <w:rFonts w:ascii="Calibri" w:hAnsi="Calibri" w:cs="Calibri" w:hint="eastAsia"/>
         <w:b/>
         <w:color w:val="auto"/>
         <w:lang w:eastAsia="ko-KR"/>
       </w:rPr>
-      <w:t>getNo()</w:t>
+      <w:t>getNo</w:t>
+    </w:r>
+    <w:proofErr w:type="spellEnd"/>
+    <w:r>
+      <w:rPr>
+        <w:rFonts w:ascii="Calibri" w:hAnsi="Calibri" w:cs="Calibri" w:hint="eastAsia"/>
+        <w:b/>
+        <w:color w:val="auto"/>
+        <w:lang w:eastAsia="ko-KR"/>
+      </w:rPr>
+      <w:t>()</w:t>
     </w:r>
     <w:r>
       <w:rPr>
@@ -1648,26 +1632,6 @@
       </w:rPr>
       <w:t>]&gt;&gt;</w:t>
     </w:r>
-  </w:p>
-  <w:p>
-    <w:pPr>
-      <w:ind w:rightChars="-87" w:right="-222"/>
-    </w:pPr>
-  </w:p>
-  <w:p>
-    <w:pPr>
-      <w:ind w:rightChars="-87" w:right="-222"/>
-    </w:pPr>
-  </w:p>
-  <w:p>
-    <w:pPr>
-      <w:ind w:rightChars="-87" w:right="-222"/>
-    </w:pPr>
-  </w:p>
-  <w:p>
-    <w:pPr>
-      <w:ind w:rightChars="-87" w:right="-222"/>
-    </w:pPr>
   </w:p>
   <w:p>
     <w:pPr>
@@ -1695,18 +1659,8 @@
 </w:hdr>
 </file>
 
-<file path=word/header3.xml><?xml version="1.0" encoding="utf-8"?>
-<w:hdr xmlns:wpc="http://schemas.microsoft.com/office/word/2010/wordprocessingCanvas" xmlns:cx="http://schemas.microsoft.com/office/drawing/2014/chartex" xmlns:mc="http://schemas.openxmlformats.org/markup-compatibility/2006" xmlns:o="urn:schemas-microsoft-com:office:office" xmlns:r="http://schemas.openxmlformats.org/officeDocument/2006/relationships" xmlns:m="http://schemas.openxmlformats.org/officeDocument/2006/math" xmlns:v="urn:schemas-microsoft-com:vml" xmlns:wp14="http://schemas.microsoft.com/office/word/2010/wordprocessingDrawing" xmlns:wp="http://schemas.openxmlformats.org/drawingml/2006/wordprocessingDrawing" xmlns:w10="urn:schemas-microsoft-com:office:word" xmlns:w="http://schemas.openxmlformats.org/wordprocessingml/2006/main" xmlns:w14="http://schemas.microsoft.com/office/word/2010/wordml" xmlns:w15="http://schemas.microsoft.com/office/word/2012/wordml" xmlns:w16se="http://schemas.microsoft.com/office/word/2015/wordml/symex" xmlns:wpg="http://schemas.microsoft.com/office/word/2010/wordprocessingGroup" xmlns:wpi="http://schemas.microsoft.com/office/word/2010/wordprocessingInk" xmlns:wne="http://schemas.microsoft.com/office/word/2006/wordml" xmlns:wps="http://schemas.microsoft.com/office/word/2010/wordprocessingShape" mc:Ignorable="w14 w15 w16se wp14">
-  <w:p>
-    <w:pPr>
-      <w:pStyle w:val="ae"/>
-    </w:pPr>
-  </w:p>
-</w:hdr>
-</file>
-
 <file path=word/numbering.xml><?xml version="1.0" encoding="utf-8"?>
-<w:numbering xmlns:wpc="http://schemas.microsoft.com/office/word/2010/wordprocessingCanvas" xmlns:cx="http://schemas.microsoft.com/office/drawing/2014/chartex" xmlns:mc="http://schemas.openxmlformats.org/markup-compatibility/2006" xmlns:o="urn:schemas-microsoft-com:office:office" xmlns:r="http://schemas.openxmlformats.org/officeDocument/2006/relationships" xmlns:m="http://schemas.openxmlformats.org/officeDocument/2006/math" xmlns:v="urn:schemas-microsoft-com:vml" xmlns:wp14="http://schemas.microsoft.com/office/word/2010/wordprocessingDrawing" xmlns:wp="http://schemas.openxmlformats.org/drawingml/2006/wordprocessingDrawing" xmlns:w10="urn:schemas-microsoft-com:office:word" xmlns:w="http://schemas.openxmlformats.org/wordprocessingml/2006/main" xmlns:w14="http://schemas.microsoft.com/office/word/2010/wordml" xmlns:w15="http://schemas.microsoft.com/office/word/2012/wordml" xmlns:w16se="http://schemas.microsoft.com/office/word/2015/wordml/symex" xmlns:wpg="http://schemas.microsoft.com/office/word/2010/wordprocessingGroup" xmlns:wpi="http://schemas.microsoft.com/office/word/2010/wordprocessingInk" xmlns:wne="http://schemas.microsoft.com/office/word/2006/wordml" xmlns:wps="http://schemas.microsoft.com/office/word/2010/wordprocessingShape" mc:Ignorable="w14 w15 w16se wp14">
+<w:numbering xmlns:wpc="http://schemas.microsoft.com/office/word/2010/wordprocessingCanvas" xmlns:cx="http://schemas.microsoft.com/office/drawing/2014/chartex" xmlns:cx1="http://schemas.microsoft.com/office/drawing/2015/9/8/chartex" xmlns:cx2="http://schemas.microsoft.com/office/drawing/2015/10/21/chartex" xmlns:cx3="http://schemas.microsoft.com/office/drawing/2016/5/9/chartex" xmlns:cx4="http://schemas.microsoft.com/office/drawing/2016/5/10/chartex" xmlns:cx5="http://schemas.microsoft.com/office/drawing/2016/5/11/chartex" xmlns:cx6="http://schemas.microsoft.com/office/drawing/2016/5/12/chartex" xmlns:cx7="http://schemas.microsoft.com/office/drawing/2016/5/13/chartex" xmlns:cx8="http://schemas.microsoft.com/office/drawing/2016/5/14/chartex" xmlns:mc="http://schemas.openxmlformats.org/markup-compatibility/2006" xmlns:aink="http://schemas.microsoft.com/office/drawing/2016/ink" xmlns:am3d="http://schemas.microsoft.com/office/drawing/2017/model3d" xmlns:o="urn:schemas-microsoft-com:office:office" xmlns:r="http://schemas.openxmlformats.org/officeDocument/2006/relationships" xmlns:m="http://schemas.openxmlformats.org/officeDocument/2006/math" xmlns:v="urn:schemas-microsoft-com:vml" xmlns:wp14="http://schemas.microsoft.com/office/word/2010/wordprocessingDrawing" xmlns:wp="http://schemas.openxmlformats.org/drawingml/2006/wordprocessingDrawing" xmlns:w10="urn:schemas-microsoft-com:office:word" xmlns:w="http://schemas.openxmlformats.org/wordprocessingml/2006/main" xmlns:w14="http://schemas.microsoft.com/office/word/2010/wordml" xmlns:w15="http://schemas.microsoft.com/office/word/2012/wordml" xmlns:w16cex="http://schemas.microsoft.com/office/word/2018/wordml/cex" xmlns:w16cid="http://schemas.microsoft.com/office/word/2016/wordml/cid" xmlns:w16="http://schemas.microsoft.com/office/word/2018/wordml" xmlns:w16sdtdh="http://schemas.microsoft.com/office/word/2020/wordml/sdtdatahash" xmlns:w16se="http://schemas.microsoft.com/office/word/2015/wordml/symex" xmlns:wpg="http://schemas.microsoft.com/office/word/2010/wordprocessingGroup" xmlns:wpi="http://schemas.microsoft.com/office/word/2010/wordprocessingInk" xmlns:wne="http://schemas.microsoft.com/office/word/2006/wordml" xmlns:wps="http://schemas.microsoft.com/office/word/2010/wordprocessingShape" mc:Ignorable="w14 w15 w16se w16cid w16 w16cex w16sdtdh wp14">
   <w:abstractNum w:abstractNumId="0" w15:restartNumberingAfterBreak="0">
     <w:nsid w:val="FFFFFF7C"/>
     <w:multiLevelType w:val="singleLevel"/>
@@ -1936,7 +1890,7 @@
 </file>
 
 <file path=word/styles.xml><?xml version="1.0" encoding="utf-8"?>
-<w:styles xmlns:mc="http://schemas.openxmlformats.org/markup-compatibility/2006" xmlns:r="http://schemas.openxmlformats.org/officeDocument/2006/relationships" xmlns:w="http://schemas.openxmlformats.org/wordprocessingml/2006/main" xmlns:w14="http://schemas.microsoft.com/office/word/2010/wordml" xmlns:w15="http://schemas.microsoft.com/office/word/2012/wordml" xmlns:w16se="http://schemas.microsoft.com/office/word/2015/wordml/symex" mc:Ignorable="w14 w15 w16se">
+<w:styles xmlns:mc="http://schemas.openxmlformats.org/markup-compatibility/2006" xmlns:r="http://schemas.openxmlformats.org/officeDocument/2006/relationships" xmlns:w="http://schemas.openxmlformats.org/wordprocessingml/2006/main" xmlns:w14="http://schemas.microsoft.com/office/word/2010/wordml" xmlns:w15="http://schemas.microsoft.com/office/word/2012/wordml" xmlns:w16cex="http://schemas.microsoft.com/office/word/2018/wordml/cex" xmlns:w16cid="http://schemas.microsoft.com/office/word/2016/wordml/cid" xmlns:w16="http://schemas.microsoft.com/office/word/2018/wordml" xmlns:w16sdtdh="http://schemas.microsoft.com/office/word/2020/wordml/sdtdatahash" xmlns:w16se="http://schemas.microsoft.com/office/word/2015/wordml/symex" mc:Ignorable="w14 w15 w16se w16cid w16 w16cex w16sdtdh">
   <w:docDefaults>
     <w:rPrDefault>
       <w:rPr>
@@ -1954,7 +1908,7 @@
       </w:pPr>
     </w:pPrDefault>
   </w:docDefaults>
-  <w:latentStyles w:defLockedState="0" w:defUIPriority="99" w:defSemiHidden="0" w:defUnhideWhenUsed="0" w:defQFormat="0" w:count="371">
+  <w:latentStyles w:defLockedState="0" w:defUIPriority="99" w:defSemiHidden="0" w:defUnhideWhenUsed="0" w:defQFormat="0" w:count="376">
     <w:lsdException w:name="Normal" w:uiPriority="0" w:qFormat="1"/>
     <w:lsdException w:name="heading 1" w:uiPriority="9" w:qFormat="1"/>
     <w:lsdException w:name="heading 2" w:semiHidden="1" w:uiPriority="3" w:unhideWhenUsed="1" w:qFormat="1"/>
@@ -2060,7 +2014,6 @@
     <w:lsdException w:name="HTML Sample" w:semiHidden="1" w:unhideWhenUsed="1"/>
     <w:lsdException w:name="HTML Typewriter" w:semiHidden="1" w:unhideWhenUsed="1"/>
     <w:lsdException w:name="HTML Variable" w:semiHidden="1" w:unhideWhenUsed="1"/>
-    <w:lsdException w:name="Normal Table" w:semiHidden="1" w:unhideWhenUsed="1"/>
     <w:lsdException w:name="annotation subject" w:semiHidden="1" w:unhideWhenUsed="1"/>
     <w:lsdException w:name="No List" w:semiHidden="1" w:unhideWhenUsed="1"/>
     <w:lsdException w:name="Outline List 1" w:semiHidden="1" w:unhideWhenUsed="1"/>
@@ -2103,11 +2056,8 @@
     <w:lsdException w:name="Table Contemporary" w:semiHidden="1" w:unhideWhenUsed="1"/>
     <w:lsdException w:name="Table Elegant" w:semiHidden="1" w:unhideWhenUsed="1"/>
     <w:lsdException w:name="Table Professional" w:semiHidden="1" w:unhideWhenUsed="1"/>
-    <w:lsdException w:name="Table Subtle 1" w:semiHidden="1" w:unhideWhenUsed="1"/>
     <w:lsdException w:name="Table Subtle 2" w:semiHidden="1" w:unhideWhenUsed="1"/>
     <w:lsdException w:name="Table Web 1" w:semiHidden="1" w:unhideWhenUsed="1"/>
-    <w:lsdException w:name="Table Web 2" w:semiHidden="1" w:unhideWhenUsed="1"/>
-    <w:lsdException w:name="Table Web 3" w:semiHidden="1" w:unhideWhenUsed="1"/>
     <w:lsdException w:name="Balloon Text" w:semiHidden="1" w:unhideWhenUsed="1"/>
     <w:lsdException w:name="Table Grid" w:uiPriority="39"/>
     <w:lsdException w:name="Table Theme" w:semiHidden="1" w:unhideWhenUsed="1"/>
@@ -2326,6 +2276,11 @@
     <w:lsdException w:name="List Table 5 Dark Accent 6" w:uiPriority="50"/>
     <w:lsdException w:name="List Table 6 Colorful Accent 6" w:uiPriority="51"/>
     <w:lsdException w:name="List Table 7 Colorful Accent 6" w:uiPriority="52"/>
+    <w:lsdException w:name="Mention" w:semiHidden="1" w:unhideWhenUsed="1"/>
+    <w:lsdException w:name="Smart Hyperlink" w:semiHidden="1" w:unhideWhenUsed="1"/>
+    <w:lsdException w:name="Hashtag" w:semiHidden="1" w:unhideWhenUsed="1"/>
+    <w:lsdException w:name="Unresolved Mention" w:semiHidden="1" w:unhideWhenUsed="1"/>
+    <w:lsdException w:name="Smart Link" w:semiHidden="1" w:unhideWhenUsed="1"/>
   </w:latentStyles>
   <w:style w:type="paragraph" w:default="1" w:styleId="a1">
     <w:name w:val="Normal"/>
@@ -26673,7 +26628,7 @@
 </file>
 
 <file path=word/glossary/document.xml><?xml version="1.0" encoding="utf-8"?>
-<w:glossaryDocument xmlns:wpc="http://schemas.microsoft.com/office/word/2010/wordprocessingCanvas" xmlns:cx="http://schemas.microsoft.com/office/drawing/2014/chartex" xmlns:mc="http://schemas.openxmlformats.org/markup-compatibility/2006" xmlns:o="urn:schemas-microsoft-com:office:office" xmlns:r="http://schemas.openxmlformats.org/officeDocument/2006/relationships" xmlns:m="http://schemas.openxmlformats.org/officeDocument/2006/math" xmlns:v="urn:schemas-microsoft-com:vml" xmlns:wp14="http://schemas.microsoft.com/office/word/2010/wordprocessingDrawing" xmlns:wp="http://schemas.openxmlformats.org/drawingml/2006/wordprocessingDrawing" xmlns:w10="urn:schemas-microsoft-com:office:word" xmlns:w="http://schemas.openxmlformats.org/wordprocessingml/2006/main" xmlns:w14="http://schemas.microsoft.com/office/word/2010/wordml" xmlns:w15="http://schemas.microsoft.com/office/word/2012/wordml" xmlns:w16se="http://schemas.microsoft.com/office/word/2015/wordml/symex" xmlns:wpg="http://schemas.microsoft.com/office/word/2010/wordprocessingGroup" xmlns:wpi="http://schemas.microsoft.com/office/word/2010/wordprocessingInk" xmlns:wne="http://schemas.microsoft.com/office/word/2006/wordml" xmlns:wps="http://schemas.microsoft.com/office/word/2010/wordprocessingShape" mc:Ignorable="w14 w15 w16se wp14">
+<w:glossaryDocument xmlns:wpc="http://schemas.microsoft.com/office/word/2010/wordprocessingCanvas" xmlns:cx="http://schemas.microsoft.com/office/drawing/2014/chartex" xmlns:cx1="http://schemas.microsoft.com/office/drawing/2015/9/8/chartex" xmlns:cx2="http://schemas.microsoft.com/office/drawing/2015/10/21/chartex" xmlns:cx3="http://schemas.microsoft.com/office/drawing/2016/5/9/chartex" xmlns:cx4="http://schemas.microsoft.com/office/drawing/2016/5/10/chartex" xmlns:cx5="http://schemas.microsoft.com/office/drawing/2016/5/11/chartex" xmlns:cx6="http://schemas.microsoft.com/office/drawing/2016/5/12/chartex" xmlns:cx7="http://schemas.microsoft.com/office/drawing/2016/5/13/chartex" xmlns:cx8="http://schemas.microsoft.com/office/drawing/2016/5/14/chartex" xmlns:mc="http://schemas.openxmlformats.org/markup-compatibility/2006" xmlns:aink="http://schemas.microsoft.com/office/drawing/2016/ink" xmlns:am3d="http://schemas.microsoft.com/office/drawing/2017/model3d" xmlns:o="urn:schemas-microsoft-com:office:office" xmlns:r="http://schemas.openxmlformats.org/officeDocument/2006/relationships" xmlns:m="http://schemas.openxmlformats.org/officeDocument/2006/math" xmlns:v="urn:schemas-microsoft-com:vml" xmlns:wp14="http://schemas.microsoft.com/office/word/2010/wordprocessingDrawing" xmlns:wp="http://schemas.openxmlformats.org/drawingml/2006/wordprocessingDrawing" xmlns:w10="urn:schemas-microsoft-com:office:word" xmlns:w="http://schemas.openxmlformats.org/wordprocessingml/2006/main" xmlns:w14="http://schemas.microsoft.com/office/word/2010/wordml" xmlns:w15="http://schemas.microsoft.com/office/word/2012/wordml" xmlns:w16cex="http://schemas.microsoft.com/office/word/2018/wordml/cex" xmlns:w16cid="http://schemas.microsoft.com/office/word/2016/wordml/cid" xmlns:w16="http://schemas.microsoft.com/office/word/2018/wordml" xmlns:w16sdtdh="http://schemas.microsoft.com/office/word/2020/wordml/sdtdatahash" xmlns:w16se="http://schemas.microsoft.com/office/word/2015/wordml/symex" xmlns:wpg="http://schemas.microsoft.com/office/word/2010/wordprocessingGroup" xmlns:wpi="http://schemas.microsoft.com/office/word/2010/wordprocessingInk" xmlns:wne="http://schemas.microsoft.com/office/word/2006/wordml" xmlns:wps="http://schemas.microsoft.com/office/word/2010/wordprocessingShape" mc:Ignorable="w14 w15 w16se w16cid w16 w16cex w16sdtdh wp14">
   <w:docParts>
     <w:docPart>
       <w:docPartPr>
@@ -26761,7 +26716,7 @@
 </file>
 
 <file path=word/glossary/fontTable.xml><?xml version="1.0" encoding="utf-8"?>
-<w:fonts xmlns:mc="http://schemas.openxmlformats.org/markup-compatibility/2006" xmlns:r="http://schemas.openxmlformats.org/officeDocument/2006/relationships" xmlns:w="http://schemas.openxmlformats.org/wordprocessingml/2006/main" xmlns:w14="http://schemas.microsoft.com/office/word/2010/wordml" xmlns:w15="http://schemas.microsoft.com/office/word/2012/wordml" xmlns:w16se="http://schemas.microsoft.com/office/word/2015/wordml/symex" mc:Ignorable="w14 w15 w16se">
+<w:fonts xmlns:mc="http://schemas.openxmlformats.org/markup-compatibility/2006" xmlns:r="http://schemas.openxmlformats.org/officeDocument/2006/relationships" xmlns:w="http://schemas.openxmlformats.org/wordprocessingml/2006/main" xmlns:w14="http://schemas.microsoft.com/office/word/2010/wordml" xmlns:w15="http://schemas.microsoft.com/office/word/2012/wordml" xmlns:w16cex="http://schemas.microsoft.com/office/word/2018/wordml/cex" xmlns:w16cid="http://schemas.microsoft.com/office/word/2016/wordml/cid" xmlns:w16="http://schemas.microsoft.com/office/word/2018/wordml" xmlns:w16sdtdh="http://schemas.microsoft.com/office/word/2020/wordml/sdtdatahash" xmlns:w16se="http://schemas.microsoft.com/office/word/2015/wordml/symex" mc:Ignorable="w14 w15 w16se w16cid w16 w16cex w16sdtdh">
   <w:font w:name="Symbol">
     <w:panose1 w:val="05050102010706020507"/>
     <w:charset w:val="02"/>
@@ -26825,15 +26780,15 @@
     <w:charset w:val="00"/>
     <w:family w:val="swiss"/>
     <w:pitch w:val="variable"/>
-    <w:sig w:usb0="E0002EFF" w:usb1="C000247B" w:usb2="00000009" w:usb3="00000000" w:csb0="000001FF" w:csb1="00000000"/>
+    <w:sig w:usb0="E4002EFF" w:usb1="C000247B" w:usb2="00000009" w:usb3="00000000" w:csb0="000001FF" w:csb1="00000000"/>
   </w:font>
   <w:font w:name="MS Mincho">
     <w:altName w:val="ＭＳ 明朝"/>
     <w:panose1 w:val="02020609040205080304"/>
     <w:charset w:val="80"/>
-    <w:family w:val="roman"/>
+    <w:family w:val="modern"/>
     <w:pitch w:val="fixed"/>
-    <w:sig w:usb0="00000001" w:usb1="08070000" w:usb2="00000010" w:usb3="00000000" w:csb0="00020000" w:csb1="00000000"/>
+    <w:sig w:usb0="E00002FF" w:usb1="6AC7FDFB" w:usb2="08000012" w:usb3="00000000" w:csb0="0002009F" w:csb1="00000000"/>
   </w:font>
   <w:font w:name="맑은 고딕">
     <w:panose1 w:val="020B0503020000020004"/>
@@ -26854,7 +26809,7 @@
 </file>
 
 <file path=word/glossary/settings.xml><?xml version="1.0" encoding="utf-8"?>
-<w:settings xmlns:mc="http://schemas.openxmlformats.org/markup-compatibility/2006" xmlns:o="urn:schemas-microsoft-com:office:office" xmlns:r="http://schemas.openxmlformats.org/officeDocument/2006/relationships" xmlns:m="http://schemas.openxmlformats.org/officeDocument/2006/math" xmlns:v="urn:schemas-microsoft-com:vml" xmlns:w10="urn:schemas-microsoft-com:office:word" xmlns:w="http://schemas.openxmlformats.org/wordprocessingml/2006/main" xmlns:w14="http://schemas.microsoft.com/office/word/2010/wordml" xmlns:w15="http://schemas.microsoft.com/office/word/2012/wordml" xmlns:w16se="http://schemas.microsoft.com/office/word/2015/wordml/symex" xmlns:sl="http://schemas.openxmlformats.org/schemaLibrary/2006/main" mc:Ignorable="w14 w15 w16se">
+<w:settings xmlns:mc="http://schemas.openxmlformats.org/markup-compatibility/2006" xmlns:o="urn:schemas-microsoft-com:office:office" xmlns:r="http://schemas.openxmlformats.org/officeDocument/2006/relationships" xmlns:m="http://schemas.openxmlformats.org/officeDocument/2006/math" xmlns:v="urn:schemas-microsoft-com:vml" xmlns:w10="urn:schemas-microsoft-com:office:word" xmlns:w="http://schemas.openxmlformats.org/wordprocessingml/2006/main" xmlns:w14="http://schemas.microsoft.com/office/word/2010/wordml" xmlns:w15="http://schemas.microsoft.com/office/word/2012/wordml" xmlns:w16cex="http://schemas.microsoft.com/office/word/2018/wordml/cex" xmlns:w16cid="http://schemas.microsoft.com/office/word/2016/wordml/cid" xmlns:w16="http://schemas.microsoft.com/office/word/2018/wordml" xmlns:w16sdtdh="http://schemas.microsoft.com/office/word/2020/wordml/sdtdatahash" xmlns:w16se="http://schemas.microsoft.com/office/word/2015/wordml/symex" xmlns:sl="http://schemas.openxmlformats.org/schemaLibrary/2006/main" mc:Ignorable="w14 w15 w16se w16cid w16 w16cex w16sdtdh">
   <w:view w:val="normal"/>
   <w:bordersDoNotSurroundHeader/>
   <w:bordersDoNotSurroundFooter/>
@@ -26877,37 +26832,36 @@
     <w:compatSetting w:name="enableOpenTypeFeatures" w:uri="http://schemas.microsoft.com/office/word" w:val="1"/>
     <w:compatSetting w:name="doNotFlipMirrorIndents" w:uri="http://schemas.microsoft.com/office/word" w:val="1"/>
     <w:compatSetting w:name="differentiateMultirowTableHeaders" w:uri="http://schemas.microsoft.com/office/word" w:val="1"/>
+    <w:compatSetting w:name="useWord2013TrackBottomHyphenation" w:uri="http://schemas.microsoft.com/office/word" w:val="1"/>
   </w:compat>
   <w:rsids>
     <w:rsidRoot w:val="00890374"/>
-    <w:rsid w:val="000130DA"/>
+    <w:rsid w:val="0007045C"/>
     <w:rsid w:val="00117929"/>
-    <w:rsid w:val="0013793E"/>
-    <w:rsid w:val="001E6B29"/>
-    <w:rsid w:val="0021079F"/>
+    <w:rsid w:val="001F69E7"/>
     <w:rsid w:val="00257CB9"/>
-    <w:rsid w:val="002745D0"/>
-    <w:rsid w:val="00304ACD"/>
+    <w:rsid w:val="002F12C2"/>
     <w:rsid w:val="0036610F"/>
-    <w:rsid w:val="003F56C3"/>
-    <w:rsid w:val="0046434E"/>
-    <w:rsid w:val="0055792C"/>
-    <w:rsid w:val="0083550F"/>
-    <w:rsid w:val="00876F2F"/>
-    <w:rsid w:val="008854A0"/>
+    <w:rsid w:val="00517D2B"/>
+    <w:rsid w:val="00787AA0"/>
     <w:rsid w:val="00890374"/>
+    <w:rsid w:val="00926AA5"/>
+    <w:rsid w:val="009331D8"/>
+    <w:rsid w:val="00A16FF1"/>
+    <w:rsid w:val="00A45BD5"/>
     <w:rsid w:val="00A5211E"/>
-    <w:rsid w:val="00B22F78"/>
     <w:rsid w:val="00B33D2C"/>
+    <w:rsid w:val="00B92DFE"/>
     <w:rsid w:val="00BF4FA2"/>
-    <w:rsid w:val="00C3108A"/>
-    <w:rsid w:val="00C94C4B"/>
-    <w:rsid w:val="00CE2062"/>
-    <w:rsid w:val="00E317AF"/>
-    <w:rsid w:val="00EA4B9E"/>
+    <w:rsid w:val="00C66C38"/>
+    <w:rsid w:val="00C760D3"/>
+    <w:rsid w:val="00C972A6"/>
+    <w:rsid w:val="00CB268B"/>
+    <w:rsid w:val="00D62BB5"/>
+    <w:rsid w:val="00DD1E09"/>
+    <w:rsid w:val="00DF1361"/>
     <w:rsid w:val="00F10C7E"/>
-    <w:rsid w:val="00F11AC3"/>
-    <w:rsid w:val="00FF253F"/>
+    <w:rsid w:val="00F561B0"/>
   </w:rsids>
   <m:mathPr>
     <m:mathFont m:val="Cambria Math"/>
@@ -26931,7 +26885,7 @@
 </file>
 
 <file path=word/glossary/styles.xml><?xml version="1.0" encoding="utf-8"?>
-<w:styles xmlns:mc="http://schemas.openxmlformats.org/markup-compatibility/2006" xmlns:r="http://schemas.openxmlformats.org/officeDocument/2006/relationships" xmlns:w="http://schemas.openxmlformats.org/wordprocessingml/2006/main" xmlns:w14="http://schemas.microsoft.com/office/word/2010/wordml" xmlns:w15="http://schemas.microsoft.com/office/word/2012/wordml" xmlns:w16se="http://schemas.microsoft.com/office/word/2015/wordml/symex" mc:Ignorable="w14 w15 w16se">
+<w:styles xmlns:mc="http://schemas.openxmlformats.org/markup-compatibility/2006" xmlns:r="http://schemas.openxmlformats.org/officeDocument/2006/relationships" xmlns:w="http://schemas.openxmlformats.org/wordprocessingml/2006/main" xmlns:w14="http://schemas.microsoft.com/office/word/2010/wordml" xmlns:w15="http://schemas.microsoft.com/office/word/2012/wordml" xmlns:w16cex="http://schemas.microsoft.com/office/word/2018/wordml/cex" xmlns:w16cid="http://schemas.microsoft.com/office/word/2016/wordml/cid" xmlns:w16="http://schemas.microsoft.com/office/word/2018/wordml" xmlns:w16sdtdh="http://schemas.microsoft.com/office/word/2020/wordml/sdtdatahash" xmlns:w16se="http://schemas.microsoft.com/office/word/2015/wordml/symex" mc:Ignorable="w14 w15 w16se w16cid w16 w16cex w16sdtdh">
   <w:docDefaults>
     <w:rPrDefault>
       <w:rPr>
@@ -26948,7 +26902,7 @@
       </w:pPr>
     </w:pPrDefault>
   </w:docDefaults>
-  <w:latentStyles w:defLockedState="0" w:defUIPriority="99" w:defSemiHidden="0" w:defUnhideWhenUsed="0" w:defQFormat="0" w:count="371">
+  <w:latentStyles w:defLockedState="0" w:defUIPriority="99" w:defSemiHidden="0" w:defUnhideWhenUsed="0" w:defQFormat="0" w:count="376">
     <w:lsdException w:name="Normal" w:uiPriority="0" w:qFormat="1"/>
     <w:lsdException w:name="heading 1" w:uiPriority="9" w:qFormat="1"/>
     <w:lsdException w:name="heading 2" w:semiHidden="1" w:uiPriority="9" w:unhideWhenUsed="1" w:qFormat="1"/>
@@ -27054,7 +27008,6 @@
     <w:lsdException w:name="HTML Sample" w:semiHidden="1" w:unhideWhenUsed="1"/>
     <w:lsdException w:name="HTML Typewriter" w:semiHidden="1" w:unhideWhenUsed="1"/>
     <w:lsdException w:name="HTML Variable" w:semiHidden="1" w:unhideWhenUsed="1"/>
-    <w:lsdException w:name="Normal Table" w:semiHidden="1" w:unhideWhenUsed="1"/>
     <w:lsdException w:name="annotation subject" w:semiHidden="1" w:unhideWhenUsed="1"/>
     <w:lsdException w:name="No List" w:semiHidden="1" w:unhideWhenUsed="1"/>
     <w:lsdException w:name="Outline List 1" w:semiHidden="1" w:unhideWhenUsed="1"/>
@@ -27097,11 +27050,8 @@
     <w:lsdException w:name="Table Contemporary" w:semiHidden="1" w:unhideWhenUsed="1"/>
     <w:lsdException w:name="Table Elegant" w:semiHidden="1" w:unhideWhenUsed="1"/>
     <w:lsdException w:name="Table Professional" w:semiHidden="1" w:unhideWhenUsed="1"/>
-    <w:lsdException w:name="Table Subtle 1" w:semiHidden="1" w:unhideWhenUsed="1"/>
     <w:lsdException w:name="Table Subtle 2" w:semiHidden="1" w:unhideWhenUsed="1"/>
     <w:lsdException w:name="Table Web 1" w:semiHidden="1" w:unhideWhenUsed="1"/>
-    <w:lsdException w:name="Table Web 2" w:semiHidden="1" w:unhideWhenUsed="1"/>
-    <w:lsdException w:name="Table Web 3" w:semiHidden="1" w:unhideWhenUsed="1"/>
     <w:lsdException w:name="Balloon Text" w:semiHidden="1" w:unhideWhenUsed="1"/>
     <w:lsdException w:name="Table Grid" w:uiPriority="39"/>
     <w:lsdException w:name="Table Theme" w:semiHidden="1" w:unhideWhenUsed="1"/>
@@ -27320,6 +27270,11 @@
     <w:lsdException w:name="List Table 5 Dark Accent 6" w:uiPriority="50"/>
     <w:lsdException w:name="List Table 6 Colorful Accent 6" w:uiPriority="51"/>
     <w:lsdException w:name="List Table 7 Colorful Accent 6" w:uiPriority="52"/>
+    <w:lsdException w:name="Mention" w:semiHidden="1" w:unhideWhenUsed="1"/>
+    <w:lsdException w:name="Smart Hyperlink" w:semiHidden="1" w:unhideWhenUsed="1"/>
+    <w:lsdException w:name="Hashtag" w:semiHidden="1" w:unhideWhenUsed="1"/>
+    <w:lsdException w:name="Unresolved Mention" w:semiHidden="1" w:unhideWhenUsed="1"/>
+    <w:lsdException w:name="Smart Link" w:semiHidden="1" w:unhideWhenUsed="1"/>
   </w:latentStyles>
   <w:style w:type="paragraph" w:default="1" w:styleId="a">
     <w:name w:val="Normal"/>
@@ -27390,62 +27345,8 @@
       <w:autoSpaceDN w:val="0"/>
     </w:pPr>
   </w:style>
-  <w:style w:type="paragraph" w:customStyle="1" w:styleId="A90A7A1B0B6E4C42AE3D374D7A582DD7">
-    <w:name w:val="A90A7A1B0B6E4C42AE3D374D7A582DD7"/>
-    <w:pPr>
-      <w:widowControl w:val="0"/>
-      <w:wordWrap w:val="0"/>
-      <w:autoSpaceDE w:val="0"/>
-      <w:autoSpaceDN w:val="0"/>
-    </w:pPr>
-  </w:style>
-  <w:style w:type="paragraph" w:customStyle="1" w:styleId="E9595E81172D4265804AFD5CE0B8C646">
-    <w:name w:val="E9595E81172D4265804AFD5CE0B8C646"/>
-    <w:pPr>
-      <w:widowControl w:val="0"/>
-      <w:wordWrap w:val="0"/>
-      <w:autoSpaceDE w:val="0"/>
-      <w:autoSpaceDN w:val="0"/>
-    </w:pPr>
-  </w:style>
-  <w:style w:type="paragraph" w:customStyle="1" w:styleId="1EC8ADE8DCE946DA8F2DC98E64BF2A77">
-    <w:name w:val="1EC8ADE8DCE946DA8F2DC98E64BF2A77"/>
-    <w:pPr>
-      <w:widowControl w:val="0"/>
-      <w:wordWrap w:val="0"/>
-      <w:autoSpaceDE w:val="0"/>
-      <w:autoSpaceDN w:val="0"/>
-    </w:pPr>
-  </w:style>
   <w:style w:type="paragraph" w:customStyle="1" w:styleId="B10D4F17F9D64C8EAA3AB78B013EB424">
     <w:name w:val="B10D4F17F9D64C8EAA3AB78B013EB424"/>
-    <w:pPr>
-      <w:widowControl w:val="0"/>
-      <w:wordWrap w:val="0"/>
-      <w:autoSpaceDE w:val="0"/>
-      <w:autoSpaceDN w:val="0"/>
-    </w:pPr>
-  </w:style>
-  <w:style w:type="paragraph" w:customStyle="1" w:styleId="4CFAD6F8B7F94EA58F942E7D9EBDE373">
-    <w:name w:val="4CFAD6F8B7F94EA58F942E7D9EBDE373"/>
-    <w:pPr>
-      <w:widowControl w:val="0"/>
-      <w:wordWrap w:val="0"/>
-      <w:autoSpaceDE w:val="0"/>
-      <w:autoSpaceDN w:val="0"/>
-    </w:pPr>
-  </w:style>
-  <w:style w:type="paragraph" w:customStyle="1" w:styleId="57DEA9ED55F745F9A563D8D933F665A7">
-    <w:name w:val="57DEA9ED55F745F9A563D8D933F665A7"/>
-    <w:pPr>
-      <w:widowControl w:val="0"/>
-      <w:wordWrap w:val="0"/>
-      <w:autoSpaceDE w:val="0"/>
-      <w:autoSpaceDN w:val="0"/>
-    </w:pPr>
-  </w:style>
-  <w:style w:type="paragraph" w:customStyle="1" w:styleId="C6EDF3F3542A4A9B8800D643099316D4">
-    <w:name w:val="C6EDF3F3542A4A9B8800D643099316D4"/>
     <w:pPr>
       <w:widowControl w:val="0"/>
       <w:wordWrap w:val="0"/>
@@ -27470,15 +27371,6 @@
       <w:szCs w:val="18"/>
     </w:rPr>
   </w:style>
-  <w:style w:type="paragraph" w:customStyle="1" w:styleId="F6A1BC2F56E642C494837AA2E69DBC4B">
-    <w:name w:val="F6A1BC2F56E642C494837AA2E69DBC4B"/>
-    <w:pPr>
-      <w:widowControl w:val="0"/>
-      <w:wordWrap w:val="0"/>
-      <w:autoSpaceDE w:val="0"/>
-      <w:autoSpaceDN w:val="0"/>
-    </w:pPr>
-  </w:style>
   <w:style w:type="character" w:styleId="a5">
     <w:name w:val="Emphasis"/>
     <w:basedOn w:val="a0"/>
@@ -27493,169 +27385,11 @@
       <w:smallCaps w:val="0"/>
     </w:rPr>
   </w:style>
-  <w:style w:type="paragraph" w:customStyle="1" w:styleId="9D90BA6750394965AA5D75E048CF9F51">
-    <w:name w:val="9D90BA6750394965AA5D75E048CF9F51"/>
-    <w:pPr>
-      <w:widowControl w:val="0"/>
-      <w:wordWrap w:val="0"/>
-      <w:autoSpaceDE w:val="0"/>
-      <w:autoSpaceDN w:val="0"/>
-    </w:pPr>
-  </w:style>
-  <w:style w:type="paragraph" w:customStyle="1" w:styleId="6DB78BE91FD2471DB42FA0138CCB8A51">
-    <w:name w:val="6DB78BE91FD2471DB42FA0138CCB8A51"/>
-    <w:pPr>
-      <w:widowControl w:val="0"/>
-      <w:wordWrap w:val="0"/>
-      <w:autoSpaceDE w:val="0"/>
-      <w:autoSpaceDN w:val="0"/>
-    </w:pPr>
-  </w:style>
-  <w:style w:type="paragraph" w:customStyle="1" w:styleId="7678F63B0B524B01843B8A8D41D534ED">
-    <w:name w:val="7678F63B0B524B01843B8A8D41D534ED"/>
-    <w:rsid w:val="00890374"/>
-    <w:pPr>
-      <w:widowControl w:val="0"/>
-      <w:wordWrap w:val="0"/>
-      <w:autoSpaceDE w:val="0"/>
-      <w:autoSpaceDN w:val="0"/>
-    </w:pPr>
-  </w:style>
-  <w:style w:type="paragraph" w:customStyle="1" w:styleId="9D18077255F5408DB26176A65A7A0720">
-    <w:name w:val="9D18077255F5408DB26176A65A7A0720"/>
-    <w:rsid w:val="00890374"/>
-    <w:pPr>
-      <w:widowControl w:val="0"/>
-      <w:wordWrap w:val="0"/>
-      <w:autoSpaceDE w:val="0"/>
-      <w:autoSpaceDN w:val="0"/>
-    </w:pPr>
-  </w:style>
-  <w:style w:type="paragraph" w:customStyle="1" w:styleId="5B31F7A77D4F428DAA88FC9E94D41625">
-    <w:name w:val="5B31F7A77D4F428DAA88FC9E94D41625"/>
-    <w:rsid w:val="00890374"/>
-    <w:pPr>
-      <w:widowControl w:val="0"/>
-      <w:wordWrap w:val="0"/>
-      <w:autoSpaceDE w:val="0"/>
-      <w:autoSpaceDN w:val="0"/>
-    </w:pPr>
-  </w:style>
-  <w:style w:type="paragraph" w:customStyle="1" w:styleId="524A5FC4813043F79AC5D83ACCED7026">
-    <w:name w:val="524A5FC4813043F79AC5D83ACCED7026"/>
-    <w:rsid w:val="00890374"/>
-    <w:pPr>
-      <w:widowControl w:val="0"/>
-      <w:wordWrap w:val="0"/>
-      <w:autoSpaceDE w:val="0"/>
-      <w:autoSpaceDN w:val="0"/>
-    </w:pPr>
-  </w:style>
-  <w:style w:type="paragraph" w:customStyle="1" w:styleId="F3F1CF47D44740B68879273C1DB78EEE">
-    <w:name w:val="F3F1CF47D44740B68879273C1DB78EEE"/>
-    <w:rsid w:val="00890374"/>
-    <w:pPr>
-      <w:widowControl w:val="0"/>
-      <w:wordWrap w:val="0"/>
-      <w:autoSpaceDE w:val="0"/>
-      <w:autoSpaceDN w:val="0"/>
-    </w:pPr>
-  </w:style>
-  <w:style w:type="paragraph" w:customStyle="1" w:styleId="CF655A9C6562476BA765BF8C7F9D00D6">
-    <w:name w:val="CF655A9C6562476BA765BF8C7F9D00D6"/>
-    <w:rsid w:val="00890374"/>
-    <w:pPr>
-      <w:widowControl w:val="0"/>
-      <w:wordWrap w:val="0"/>
-      <w:autoSpaceDE w:val="0"/>
-      <w:autoSpaceDN w:val="0"/>
-    </w:pPr>
-  </w:style>
-  <w:style w:type="paragraph" w:customStyle="1" w:styleId="45715EBC00C443C88B17667A11C2D86B">
-    <w:name w:val="45715EBC00C443C88B17667A11C2D86B"/>
-    <w:rsid w:val="00890374"/>
-    <w:pPr>
-      <w:widowControl w:val="0"/>
-      <w:wordWrap w:val="0"/>
-      <w:autoSpaceDE w:val="0"/>
-      <w:autoSpaceDN w:val="0"/>
-    </w:pPr>
-  </w:style>
-  <w:style w:type="paragraph" w:customStyle="1" w:styleId="C53E46B895B9419C83A26CDD2EC32CDD">
-    <w:name w:val="C53E46B895B9419C83A26CDD2EC32CDD"/>
-    <w:rsid w:val="00890374"/>
-    <w:pPr>
-      <w:widowControl w:val="0"/>
-      <w:wordWrap w:val="0"/>
-      <w:autoSpaceDE w:val="0"/>
-      <w:autoSpaceDN w:val="0"/>
-    </w:pPr>
-  </w:style>
-  <w:style w:type="paragraph" w:customStyle="1" w:styleId="F32518D195EA482D8092BCE804727C70">
-    <w:name w:val="F32518D195EA482D8092BCE804727C70"/>
-    <w:rsid w:val="00890374"/>
-    <w:pPr>
-      <w:widowControl w:val="0"/>
-      <w:wordWrap w:val="0"/>
-      <w:autoSpaceDE w:val="0"/>
-      <w:autoSpaceDN w:val="0"/>
-    </w:pPr>
-  </w:style>
-  <w:style w:type="paragraph" w:customStyle="1" w:styleId="D68018CDA2D247769E605CB5FEAE688E">
-    <w:name w:val="D68018CDA2D247769E605CB5FEAE688E"/>
-    <w:rsid w:val="00890374"/>
-    <w:pPr>
-      <w:widowControl w:val="0"/>
-      <w:wordWrap w:val="0"/>
-      <w:autoSpaceDE w:val="0"/>
-      <w:autoSpaceDN w:val="0"/>
-    </w:pPr>
-  </w:style>
-  <w:style w:type="paragraph" w:customStyle="1" w:styleId="86CE8C23A7A94F07A7F6BE9946E20655">
-    <w:name w:val="86CE8C23A7A94F07A7F6BE9946E20655"/>
-    <w:rsid w:val="00890374"/>
-    <w:pPr>
-      <w:widowControl w:val="0"/>
-      <w:wordWrap w:val="0"/>
-      <w:autoSpaceDE w:val="0"/>
-      <w:autoSpaceDN w:val="0"/>
-    </w:pPr>
-  </w:style>
-  <w:style w:type="paragraph" w:customStyle="1" w:styleId="2E07E1ED5563486DA2C2237D67BB5615">
-    <w:name w:val="2E07E1ED5563486DA2C2237D67BB5615"/>
-    <w:rsid w:val="00890374"/>
-    <w:pPr>
-      <w:widowControl w:val="0"/>
-      <w:wordWrap w:val="0"/>
-      <w:autoSpaceDE w:val="0"/>
-      <w:autoSpaceDN w:val="0"/>
-    </w:pPr>
-  </w:style>
-  <w:style w:type="paragraph" w:customStyle="1" w:styleId="088F62A53EEA47FAB8609DC7E98F8CD9">
-    <w:name w:val="088F62A53EEA47FAB8609DC7E98F8CD9"/>
-    <w:rsid w:val="00890374"/>
-    <w:pPr>
-      <w:widowControl w:val="0"/>
-      <w:wordWrap w:val="0"/>
-      <w:autoSpaceDE w:val="0"/>
-      <w:autoSpaceDN w:val="0"/>
-    </w:pPr>
-  </w:style>
-  <w:style w:type="paragraph" w:customStyle="1" w:styleId="1C31E1F63A914A29BF95CD80BEC0EA1D">
-    <w:name w:val="1C31E1F63A914A29BF95CD80BEC0EA1D"/>
-    <w:rsid w:val="00890374"/>
-    <w:pPr>
-      <w:widowControl w:val="0"/>
-      <w:wordWrap w:val="0"/>
-      <w:autoSpaceDE w:val="0"/>
-      <w:autoSpaceDN w:val="0"/>
-    </w:pPr>
-  </w:style>
 </w:styles>
 </file>
 
 <file path=word/glossary/webSettings.xml><?xml version="1.0" encoding="utf-8"?>
-<w:webSettings xmlns:mc="http://schemas.openxmlformats.org/markup-compatibility/2006" xmlns:r="http://schemas.openxmlformats.org/officeDocument/2006/relationships" xmlns:w="http://schemas.openxmlformats.org/wordprocessingml/2006/main" xmlns:w14="http://schemas.microsoft.com/office/word/2010/wordml" xmlns:w15="http://schemas.microsoft.com/office/word/2012/wordml" xmlns:w16se="http://schemas.microsoft.com/office/word/2015/wordml/symex" mc:Ignorable="w14 w15 w16se">
+<w:webSettings xmlns:mc="http://schemas.openxmlformats.org/markup-compatibility/2006" xmlns:r="http://schemas.openxmlformats.org/officeDocument/2006/relationships" xmlns:w="http://schemas.openxmlformats.org/wordprocessingml/2006/main" xmlns:w14="http://schemas.microsoft.com/office/word/2010/wordml" xmlns:w15="http://schemas.microsoft.com/office/word/2012/wordml" xmlns:w16cex="http://schemas.microsoft.com/office/word/2018/wordml/cex" xmlns:w16cid="http://schemas.microsoft.com/office/word/2016/wordml/cid" xmlns:w16="http://schemas.microsoft.com/office/word/2018/wordml" xmlns:w16sdtdh="http://schemas.microsoft.com/office/word/2020/wordml/sdtdatahash" xmlns:w16se="http://schemas.microsoft.com/office/word/2015/wordml/symex" mc:Ignorable="w14 w15 w16se w16cid w16 w16cex w16sdtdh">
   <w:optimizeForBrowser/>
   <w:allowPNG/>
 </w:webSettings>
@@ -27867,7 +27601,7 @@
 </file>
 
 <file path=customXml/itemProps1.xml><?xml version="1.0" encoding="utf-8"?>
-<ds:datastoreItem xmlns:ds="http://schemas.openxmlformats.org/officeDocument/2006/customXml" ds:itemID="{A36C778E-C599-41F2-A703-DBE6AC10E857}">
+<ds:datastoreItem xmlns:ds="http://schemas.openxmlformats.org/officeDocument/2006/customXml" ds:itemID="{803DCCC6-2D9E-4DF1-8987-F90052F2A5E3}">
   <ds:schemaRefs>
     <ds:schemaRef ds:uri="http://schemas.openxmlformats.org/officeDocument/2006/bibliography"/>
   </ds:schemaRefs>

</xml_diff>